<commit_message>
Cleaned up template docx file
</commit_message>
<xml_diff>
--- a/sysdoc/src/templates/template.docx
+++ b/sysdoc/src/templates/template.docx
@@ -1,5 +1,78 @@
 
-<file path=word/document.xml><?xml version="1.0" encoding="utf-8"?>
+<file path=customXml\item1.xml><?xml version="1.0" encoding="utf-8"?>
+<b:Sources xmlns:b="http://schemas.openxmlformats.org/officeDocument/2006/bibliography" xmlns="http://schemas.openxmlformats.org/officeDocument/2006/bibliography" SelectedStyle="\APASixthEditionOfficeOnline.xsl" StyleName="APA" Version="6"/>
+</file>
+
+<file path=customXml\itemProps1.xml><?xml version="1.0" encoding="utf-8"?>
+<ds:datastoreItem xmlns:ds="http://schemas.openxmlformats.org/officeDocument/2006/customXml" ds:itemID="{036A5E1F-EDDD-4C2B-880F-01C461064193}">
+  <ds:schemaRefs>
+    <ds:schemaRef ds:uri="http://schemas.openxmlformats.org/officeDocument/2006/bibliography"/>
+  </ds:schemaRefs>
+</ds:datastoreItem>
+</file>
+
+<file path=docProps\app.xml><?xml version="1.0" encoding="utf-8"?>
+<Properties xmlns="http://schemas.openxmlformats.org/officeDocument/2006/extended-properties" xmlns:vt="http://schemas.openxmlformats.org/officeDocument/2006/docPropsVTypes">
+  <Template>Normal.dotm</Template>
+  <TotalTime>567</TotalTime>
+  <Pages>4</Pages>
+  <Words>7</Words>
+  <Characters>38</Characters>
+  <Application>Microsoft Office Word</Application>
+  <DocSecurity>0</DocSecurity>
+  <Lines>7</Lines>
+  <Paragraphs>2</Paragraphs>
+  <ScaleCrop>false</ScaleCrop>
+  <HeadingPairs>
+    <vt:vector size="2" baseType="variant">
+      <vt:variant>
+        <vt:lpstr>Title</vt:lpstr>
+      </vt:variant>
+      <vt:variant>
+        <vt:i4>1</vt:i4>
+      </vt:variant>
+    </vt:vector>
+  </HeadingPairs>
+  <TitlesOfParts>
+    <vt:vector size="1" baseType="lpstr">
+      <vt:lpstr/>
+    </vt:vector>
+  </TitlesOfParts>
+  <Company/>
+  <LinksUpToDate>false</LinksUpToDate>
+  <CharactersWithSpaces>43</CharactersWithSpaces>
+  <SharedDoc>false</SharedDoc>
+  <HyperlinksChanged>false</HyperlinksChanged>
+  <AppVersion>16.0000</AppVersion>
+</Properties>
+</file>
+
+<file path=docProps\core.xml><?xml version="1.0" encoding="utf-8"?>
+<cp:coreProperties xmlns:cp="http://schemas.openxmlformats.org/package/2006/metadata/core-properties" xmlns:dc="http://purl.org/dc/elements/1.1/" xmlns:dcterms="http://purl.org/dc/terms/" xmlns:dcmitype="http://purl.org/dc/dcmitype/" xmlns:xsi="http://www.w3.org/2001/XMLSchema-instance">
+  <dc:title/>
+  <dc:subject/>
+  <dc:creator/>
+  <cp:keywords/>
+  <dc:description/>
+  <cp:lastModifiedBy/>
+  <cp:revision>9</cp:revision>
+  <dcterms:created xsi:type="dcterms:W3CDTF">2025-12-15T21:49:00Z</dcterms:created>
+  <dcterms:modified xsi:type="dcterms:W3CDTF">2025-12-24T07:21:00Z</dcterms:modified>
+</cp:coreProperties>
+</file>
+
+<file path=docProps\custom.xml><?xml version="1.0" encoding="utf-8"?>
+<Properties xmlns="http://schemas.openxmlformats.org/officeDocument/2006/custom-properties" xmlns:vt="http://schemas.openxmlformats.org/officeDocument/2006/docPropsVTypes">
+  <property fmtid="{D5CDD505-2E9C-101B-9397-08002B2CF9AE}" pid="2" name="Version">
+    <vt:lpwstr>v0.0.0</vt:lpwstr>
+  </property>
+  <property fmtid="{D5CDD505-2E9C-101B-9397-08002B2CF9AE}" pid="3" name="Document number">
+    <vt:lpwstr>CHATCARD-SSS</vt:lpwstr>
+  </property>
+</Properties>
+</file>
+
+<file path=word\document.xml><?xml version="1.0" encoding="utf-8"?>
 <w:document xmlns:wpc="http://schemas.microsoft.com/office/word/2010/wordprocessingCanvas" xmlns:cx="http://schemas.microsoft.com/office/drawing/2014/chartex" xmlns:cx1="http://schemas.microsoft.com/office/drawing/2015/9/8/chartex" xmlns:cx2="http://schemas.microsoft.com/office/drawing/2015/10/21/chartex" xmlns:cx3="http://schemas.microsoft.com/office/drawing/2016/5/9/chartex" xmlns:cx4="http://schemas.microsoft.com/office/drawing/2016/5/10/chartex" xmlns:cx5="http://schemas.microsoft.com/office/drawing/2016/5/11/chartex" xmlns:cx6="http://schemas.microsoft.com/office/drawing/2016/5/12/chartex" xmlns:cx7="http://schemas.microsoft.com/office/drawing/2016/5/13/chartex" xmlns:cx8="http://schemas.microsoft.com/office/drawing/2016/5/14/chartex" xmlns:mc="http://schemas.openxmlformats.org/markup-compatibility/2006" xmlns:aink="http://schemas.microsoft.com/office/drawing/2016/ink" xmlns:am3d="http://schemas.microsoft.com/office/drawing/2017/model3d" xmlns:o="urn:schemas-microsoft-com:office:office" xmlns:oel="http://schemas.microsoft.com/office/2019/extlst" xmlns:r="http://schemas.openxmlformats.org/officeDocument/2006/relationships" xmlns:m="http://schemas.openxmlformats.org/officeDocument/2006/math" xmlns:v="urn:schemas-microsoft-com:vml" xmlns:wp14="http://schemas.microsoft.com/office/word/2010/wordprocessingDrawing" xmlns:wp="http://schemas.openxmlformats.org/drawingml/2006/wordprocessingDrawing" xmlns:w10="urn:schemas-microsoft-com:office:word" xmlns:w="http://schemas.openxmlformats.org/wordprocessingml/2006/main" xmlns:w14="http://schemas.microsoft.com/office/word/2010/wordml" xmlns:w15="http://schemas.microsoft.com/office/word/2012/wordml" xmlns:w16cex="http://schemas.microsoft.com/office/word/2018/wordml/cex" xmlns:w16cid="http://schemas.microsoft.com/office/word/2016/wordml/cid" xmlns:w16="http://schemas.microsoft.com/office/word/2018/wordml" xmlns:w16du="http://schemas.microsoft.com/office/word/2023/wordml/word16du" xmlns:w16sdtdh="http://schemas.microsoft.com/office/word/2020/wordml/sdtdatahash" xmlns:w16sdtfl="http://schemas.microsoft.com/office/word/2024/wordml/sdtformatlock" xmlns:w16se="http://schemas.microsoft.com/office/word/2015/wordml/symex" xmlns:wpg="http://schemas.microsoft.com/office/word/2010/wordprocessingGroup" xmlns:wpi="http://schemas.microsoft.com/office/word/2010/wordprocessingInk" xmlns:wne="http://schemas.microsoft.com/office/word/2006/wordml" xmlns:wps="http://schemas.microsoft.com/office/word/2010/wordprocessingShape" mc:Ignorable="w14 w15 w16se w16cid w16 w16cex w16sdtdh w16sdtfl w16du wp14">
   <w:body>
     <w:sdt>
@@ -1083,7 +1156,7 @@
 </w:document>
 </file>
 
-<file path=word/endnotes.xml><?xml version="1.0" encoding="utf-8"?>
+<file path=word\endnotes.xml><?xml version="1.0" encoding="utf-8"?>
 <w:endnotes xmlns:wpc="http://schemas.microsoft.com/office/word/2010/wordprocessingCanvas" xmlns:cx="http://schemas.microsoft.com/office/drawing/2014/chartex" xmlns:cx1="http://schemas.microsoft.com/office/drawing/2015/9/8/chartex" xmlns:cx2="http://schemas.microsoft.com/office/drawing/2015/10/21/chartex" xmlns:cx3="http://schemas.microsoft.com/office/drawing/2016/5/9/chartex" xmlns:cx4="http://schemas.microsoft.com/office/drawing/2016/5/10/chartex" xmlns:cx5="http://schemas.microsoft.com/office/drawing/2016/5/11/chartex" xmlns:cx6="http://schemas.microsoft.com/office/drawing/2016/5/12/chartex" xmlns:cx7="http://schemas.microsoft.com/office/drawing/2016/5/13/chartex" xmlns:cx8="http://schemas.microsoft.com/office/drawing/2016/5/14/chartex" xmlns:mc="http://schemas.openxmlformats.org/markup-compatibility/2006" xmlns:aink="http://schemas.microsoft.com/office/drawing/2016/ink" xmlns:am3d="http://schemas.microsoft.com/office/drawing/2017/model3d" xmlns:o="urn:schemas-microsoft-com:office:office" xmlns:oel="http://schemas.microsoft.com/office/2019/extlst" xmlns:r="http://schemas.openxmlformats.org/officeDocument/2006/relationships" xmlns:m="http://schemas.openxmlformats.org/officeDocument/2006/math" xmlns:v="urn:schemas-microsoft-com:vml" xmlns:wp14="http://schemas.microsoft.com/office/word/2010/wordprocessingDrawing" xmlns:wp="http://schemas.openxmlformats.org/drawingml/2006/wordprocessingDrawing" xmlns:w10="urn:schemas-microsoft-com:office:word" xmlns:w="http://schemas.openxmlformats.org/wordprocessingml/2006/main" xmlns:w14="http://schemas.microsoft.com/office/word/2010/wordml" xmlns:w15="http://schemas.microsoft.com/office/word/2012/wordml" xmlns:w16cex="http://schemas.microsoft.com/office/word/2018/wordml/cex" xmlns:w16cid="http://schemas.microsoft.com/office/word/2016/wordml/cid" xmlns:w16="http://schemas.microsoft.com/office/word/2018/wordml" xmlns:w16du="http://schemas.microsoft.com/office/word/2023/wordml/word16du" xmlns:w16sdtdh="http://schemas.microsoft.com/office/word/2020/wordml/sdtdatahash" xmlns:w16sdtfl="http://schemas.microsoft.com/office/word/2024/wordml/sdtformatlock" xmlns:w16se="http://schemas.microsoft.com/office/word/2015/wordml/symex" xmlns:wpg="http://schemas.microsoft.com/office/word/2010/wordprocessingGroup" xmlns:wpi="http://schemas.microsoft.com/office/word/2010/wordprocessingInk" xmlns:wne="http://schemas.microsoft.com/office/word/2006/wordml" xmlns:wps="http://schemas.microsoft.com/office/word/2010/wordprocessingShape" mc:Ignorable="w14 w15 w16se w16cid w16 w16cex w16sdtdh w16sdtfl w16du wp14">
   <w:endnote w:type="separator" w:id="-1">
     <w:p>
@@ -1108,7 +1181,37 @@
 </w:endnotes>
 </file>
 
-<file path=word/footer1.xml><?xml version="1.0" encoding="utf-8"?>
+<file path=word\fontTable.xml><?xml version="1.0" encoding="utf-8"?>
+<w:fonts xmlns:mc="http://schemas.openxmlformats.org/markup-compatibility/2006" xmlns:r="http://schemas.openxmlformats.org/officeDocument/2006/relationships" xmlns:w="http://schemas.openxmlformats.org/wordprocessingml/2006/main" xmlns:w14="http://schemas.microsoft.com/office/word/2010/wordml" xmlns:w15="http://schemas.microsoft.com/office/word/2012/wordml" xmlns:w16cex="http://schemas.microsoft.com/office/word/2018/wordml/cex" xmlns:w16cid="http://schemas.microsoft.com/office/word/2016/wordml/cid" xmlns:w16="http://schemas.microsoft.com/office/word/2018/wordml" xmlns:w16du="http://schemas.microsoft.com/office/word/2023/wordml/word16du" xmlns:w16sdtdh="http://schemas.microsoft.com/office/word/2020/wordml/sdtdatahash" xmlns:w16sdtfl="http://schemas.microsoft.com/office/word/2024/wordml/sdtformatlock" xmlns:w16se="http://schemas.microsoft.com/office/word/2015/wordml/symex" mc:Ignorable="w14 w15 w16se w16cid w16 w16cex w16sdtdh w16sdtfl w16du">
+  <w:font w:name="Aptos">
+    <w:charset w:val="00"/>
+    <w:family w:val="swiss"/>
+    <w:pitch w:val="variable"/>
+    <w:sig w:usb0="20000287" w:usb1="00000003" w:usb2="00000000" w:usb3="00000000" w:csb0="0000019F" w:csb1="00000000"/>
+  </w:font>
+  <w:font w:name="Times New Roman">
+    <w:panose1 w:val="02020603050405020304"/>
+    <w:charset w:val="00"/>
+    <w:family w:val="roman"/>
+    <w:pitch w:val="variable"/>
+    <w:sig w:usb0="E0002EFF" w:usb1="C000785B" w:usb2="00000009" w:usb3="00000000" w:csb0="000001FF" w:csb1="00000000"/>
+  </w:font>
+  <w:font w:name="Merriweather">
+    <w:charset w:val="00"/>
+    <w:family w:val="auto"/>
+    <w:pitch w:val="variable"/>
+    <w:sig w:usb0="20000207" w:usb1="00000002" w:usb2="00000000" w:usb3="00000000" w:csb0="00000197" w:csb1="00000000"/>
+  </w:font>
+  <w:font w:name="Aptos Display">
+    <w:charset w:val="00"/>
+    <w:family w:val="swiss"/>
+    <w:pitch w:val="variable"/>
+    <w:sig w:usb0="20000287" w:usb1="00000003" w:usb2="00000000" w:usb3="00000000" w:csb0="0000019F" w:csb1="00000000"/>
+  </w:font>
+</w:fonts>
+</file>
+
+<file path=word\footer1.xml><?xml version="1.0" encoding="utf-8"?>
 <w:ftr xmlns:wpc="http://schemas.microsoft.com/office/word/2010/wordprocessingCanvas" xmlns:cx="http://schemas.microsoft.com/office/drawing/2014/chartex" xmlns:cx1="http://schemas.microsoft.com/office/drawing/2015/9/8/chartex" xmlns:cx2="http://schemas.microsoft.com/office/drawing/2015/10/21/chartex" xmlns:cx3="http://schemas.microsoft.com/office/drawing/2016/5/9/chartex" xmlns:cx4="http://schemas.microsoft.com/office/drawing/2016/5/10/chartex" xmlns:cx5="http://schemas.microsoft.com/office/drawing/2016/5/11/chartex" xmlns:cx6="http://schemas.microsoft.com/office/drawing/2016/5/12/chartex" xmlns:cx7="http://schemas.microsoft.com/office/drawing/2016/5/13/chartex" xmlns:cx8="http://schemas.microsoft.com/office/drawing/2016/5/14/chartex" xmlns:mc="http://schemas.openxmlformats.org/markup-compatibility/2006" xmlns:aink="http://schemas.microsoft.com/office/drawing/2016/ink" xmlns:am3d="http://schemas.microsoft.com/office/drawing/2017/model3d" xmlns:o="urn:schemas-microsoft-com:office:office" xmlns:oel="http://schemas.microsoft.com/office/2019/extlst" xmlns:r="http://schemas.openxmlformats.org/officeDocument/2006/relationships" xmlns:m="http://schemas.openxmlformats.org/officeDocument/2006/math" xmlns:v="urn:schemas-microsoft-com:vml" xmlns:wp14="http://schemas.microsoft.com/office/word/2010/wordprocessingDrawing" xmlns:wp="http://schemas.openxmlformats.org/drawingml/2006/wordprocessingDrawing" xmlns:w10="urn:schemas-microsoft-com:office:word" xmlns:w="http://schemas.openxmlformats.org/wordprocessingml/2006/main" xmlns:w14="http://schemas.microsoft.com/office/word/2010/wordml" xmlns:w15="http://schemas.microsoft.com/office/word/2012/wordml" xmlns:w16cex="http://schemas.microsoft.com/office/word/2018/wordml/cex" xmlns:w16cid="http://schemas.microsoft.com/office/word/2016/wordml/cid" xmlns:w16="http://schemas.microsoft.com/office/word/2018/wordml" xmlns:w16du="http://schemas.microsoft.com/office/word/2023/wordml/word16du" xmlns:w16sdtdh="http://schemas.microsoft.com/office/word/2020/wordml/sdtdatahash" xmlns:w16sdtfl="http://schemas.microsoft.com/office/word/2024/wordml/sdtformatlock" xmlns:w16se="http://schemas.microsoft.com/office/word/2015/wordml/symex" xmlns:wpg="http://schemas.microsoft.com/office/word/2010/wordprocessingGroup" xmlns:wpi="http://schemas.microsoft.com/office/word/2010/wordprocessingInk" xmlns:wne="http://schemas.microsoft.com/office/word/2006/wordml" xmlns:wps="http://schemas.microsoft.com/office/word/2010/wordprocessingShape" mc:Ignorable="w14 w15 w16se w16cid w16 w16cex w16sdtdh w16sdtfl w16du wp14">
   <w:p>
     <w:pPr>
@@ -1118,7 +1221,7 @@
 </w:ftr>
 </file>
 
-<file path=word/footer2.xml><?xml version="1.0" encoding="utf-8"?>
+<file path=word\footer2.xml><?xml version="1.0" encoding="utf-8"?>
 <w:ftr xmlns:wpc="http://schemas.microsoft.com/office/word/2010/wordprocessingCanvas" xmlns:cx="http://schemas.microsoft.com/office/drawing/2014/chartex" xmlns:cx1="http://schemas.microsoft.com/office/drawing/2015/9/8/chartex" xmlns:cx2="http://schemas.microsoft.com/office/drawing/2015/10/21/chartex" xmlns:cx3="http://schemas.microsoft.com/office/drawing/2016/5/9/chartex" xmlns:cx4="http://schemas.microsoft.com/office/drawing/2016/5/10/chartex" xmlns:cx5="http://schemas.microsoft.com/office/drawing/2016/5/11/chartex" xmlns:cx6="http://schemas.microsoft.com/office/drawing/2016/5/12/chartex" xmlns:cx7="http://schemas.microsoft.com/office/drawing/2016/5/13/chartex" xmlns:cx8="http://schemas.microsoft.com/office/drawing/2016/5/14/chartex" xmlns:mc="http://schemas.openxmlformats.org/markup-compatibility/2006" xmlns:aink="http://schemas.microsoft.com/office/drawing/2016/ink" xmlns:am3d="http://schemas.microsoft.com/office/drawing/2017/model3d" xmlns:o="urn:schemas-microsoft-com:office:office" xmlns:oel="http://schemas.microsoft.com/office/2019/extlst" xmlns:r="http://schemas.openxmlformats.org/officeDocument/2006/relationships" xmlns:m="http://schemas.openxmlformats.org/officeDocument/2006/math" xmlns:v="urn:schemas-microsoft-com:vml" xmlns:wp14="http://schemas.microsoft.com/office/word/2010/wordprocessingDrawing" xmlns:wp="http://schemas.openxmlformats.org/drawingml/2006/wordprocessingDrawing" xmlns:w10="urn:schemas-microsoft-com:office:word" xmlns:w="http://schemas.openxmlformats.org/wordprocessingml/2006/main" xmlns:w14="http://schemas.microsoft.com/office/word/2010/wordml" xmlns:w15="http://schemas.microsoft.com/office/word/2012/wordml" xmlns:w16cex="http://schemas.microsoft.com/office/word/2018/wordml/cex" xmlns:w16cid="http://schemas.microsoft.com/office/word/2016/wordml/cid" xmlns:w16="http://schemas.microsoft.com/office/word/2018/wordml" xmlns:w16du="http://schemas.microsoft.com/office/word/2023/wordml/word16du" xmlns:w16sdtdh="http://schemas.microsoft.com/office/word/2020/wordml/sdtdatahash" xmlns:w16sdtfl="http://schemas.microsoft.com/office/word/2024/wordml/sdtformatlock" xmlns:w16se="http://schemas.microsoft.com/office/word/2015/wordml/symex" xmlns:wpg="http://schemas.microsoft.com/office/word/2010/wordprocessingGroup" xmlns:wpi="http://schemas.microsoft.com/office/word/2010/wordprocessingInk" xmlns:wne="http://schemas.microsoft.com/office/word/2006/wordml" xmlns:wps="http://schemas.microsoft.com/office/word/2010/wordprocessingShape" mc:Ignorable="w14 w15 w16se w16cid w16 w16cex w16sdtdh w16sdtfl w16du wp14">
   <w:p>
     <w:pPr>
@@ -1216,7 +1319,7 @@
 </w:ftr>
 </file>
 
-<file path=word/footer3.xml><?xml version="1.0" encoding="utf-8"?>
+<file path=word\footer3.xml><?xml version="1.0" encoding="utf-8"?>
 <w:ftr xmlns:wpc="http://schemas.microsoft.com/office/word/2010/wordprocessingCanvas" xmlns:cx="http://schemas.microsoft.com/office/drawing/2014/chartex" xmlns:cx1="http://schemas.microsoft.com/office/drawing/2015/9/8/chartex" xmlns:cx2="http://schemas.microsoft.com/office/drawing/2015/10/21/chartex" xmlns:cx3="http://schemas.microsoft.com/office/drawing/2016/5/9/chartex" xmlns:cx4="http://schemas.microsoft.com/office/drawing/2016/5/10/chartex" xmlns:cx5="http://schemas.microsoft.com/office/drawing/2016/5/11/chartex" xmlns:cx6="http://schemas.microsoft.com/office/drawing/2016/5/12/chartex" xmlns:cx7="http://schemas.microsoft.com/office/drawing/2016/5/13/chartex" xmlns:cx8="http://schemas.microsoft.com/office/drawing/2016/5/14/chartex" xmlns:mc="http://schemas.openxmlformats.org/markup-compatibility/2006" xmlns:aink="http://schemas.microsoft.com/office/drawing/2016/ink" xmlns:am3d="http://schemas.microsoft.com/office/drawing/2017/model3d" xmlns:o="urn:schemas-microsoft-com:office:office" xmlns:oel="http://schemas.microsoft.com/office/2019/extlst" xmlns:r="http://schemas.openxmlformats.org/officeDocument/2006/relationships" xmlns:m="http://schemas.openxmlformats.org/officeDocument/2006/math" xmlns:v="urn:schemas-microsoft-com:vml" xmlns:wp14="http://schemas.microsoft.com/office/word/2010/wordprocessingDrawing" xmlns:wp="http://schemas.openxmlformats.org/drawingml/2006/wordprocessingDrawing" xmlns:w10="urn:schemas-microsoft-com:office:word" xmlns:w="http://schemas.openxmlformats.org/wordprocessingml/2006/main" xmlns:w14="http://schemas.microsoft.com/office/word/2010/wordml" xmlns:w15="http://schemas.microsoft.com/office/word/2012/wordml" xmlns:w16cex="http://schemas.microsoft.com/office/word/2018/wordml/cex" xmlns:w16cid="http://schemas.microsoft.com/office/word/2016/wordml/cid" xmlns:w16="http://schemas.microsoft.com/office/word/2018/wordml" xmlns:w16du="http://schemas.microsoft.com/office/word/2023/wordml/word16du" xmlns:w16sdtdh="http://schemas.microsoft.com/office/word/2020/wordml/sdtdatahash" xmlns:w16sdtfl="http://schemas.microsoft.com/office/word/2024/wordml/sdtformatlock" xmlns:w16se="http://schemas.microsoft.com/office/word/2015/wordml/symex" xmlns:wpg="http://schemas.microsoft.com/office/word/2010/wordprocessingGroup" xmlns:wpi="http://schemas.microsoft.com/office/word/2010/wordprocessingInk" xmlns:wne="http://schemas.microsoft.com/office/word/2006/wordml" xmlns:wps="http://schemas.microsoft.com/office/word/2010/wordprocessingShape" mc:Ignorable="w14 w15 w16se w16cid w16 w16cex w16sdtdh w16sdtfl w16du wp14">
   <w:p>
     <w:pPr>
@@ -1308,7 +1411,7 @@
 </w:ftr>
 </file>
 
-<file path=word/footnotes.xml><?xml version="1.0" encoding="utf-8"?>
+<file path=word\footnotes.xml><?xml version="1.0" encoding="utf-8"?>
 <w:footnotes xmlns:wpc="http://schemas.microsoft.com/office/word/2010/wordprocessingCanvas" xmlns:cx="http://schemas.microsoft.com/office/drawing/2014/chartex" xmlns:cx1="http://schemas.microsoft.com/office/drawing/2015/9/8/chartex" xmlns:cx2="http://schemas.microsoft.com/office/drawing/2015/10/21/chartex" xmlns:cx3="http://schemas.microsoft.com/office/drawing/2016/5/9/chartex" xmlns:cx4="http://schemas.microsoft.com/office/drawing/2016/5/10/chartex" xmlns:cx5="http://schemas.microsoft.com/office/drawing/2016/5/11/chartex" xmlns:cx6="http://schemas.microsoft.com/office/drawing/2016/5/12/chartex" xmlns:cx7="http://schemas.microsoft.com/office/drawing/2016/5/13/chartex" xmlns:cx8="http://schemas.microsoft.com/office/drawing/2016/5/14/chartex" xmlns:mc="http://schemas.openxmlformats.org/markup-compatibility/2006" xmlns:aink="http://schemas.microsoft.com/office/drawing/2016/ink" xmlns:am3d="http://schemas.microsoft.com/office/drawing/2017/model3d" xmlns:o="urn:schemas-microsoft-com:office:office" xmlns:oel="http://schemas.microsoft.com/office/2019/extlst" xmlns:r="http://schemas.openxmlformats.org/officeDocument/2006/relationships" xmlns:m="http://schemas.openxmlformats.org/officeDocument/2006/math" xmlns:v="urn:schemas-microsoft-com:vml" xmlns:wp14="http://schemas.microsoft.com/office/word/2010/wordprocessingDrawing" xmlns:wp="http://schemas.openxmlformats.org/drawingml/2006/wordprocessingDrawing" xmlns:w10="urn:schemas-microsoft-com:office:word" xmlns:w="http://schemas.openxmlformats.org/wordprocessingml/2006/main" xmlns:w14="http://schemas.microsoft.com/office/word/2010/wordml" xmlns:w15="http://schemas.microsoft.com/office/word/2012/wordml" xmlns:w16cex="http://schemas.microsoft.com/office/word/2018/wordml/cex" xmlns:w16cid="http://schemas.microsoft.com/office/word/2016/wordml/cid" xmlns:w16="http://schemas.microsoft.com/office/word/2018/wordml" xmlns:w16du="http://schemas.microsoft.com/office/word/2023/wordml/word16du" xmlns:w16sdtdh="http://schemas.microsoft.com/office/word/2020/wordml/sdtdatahash" xmlns:w16sdtfl="http://schemas.microsoft.com/office/word/2024/wordml/sdtformatlock" xmlns:w16se="http://schemas.microsoft.com/office/word/2015/wordml/symex" xmlns:wpg="http://schemas.microsoft.com/office/word/2010/wordprocessingGroup" xmlns:wpi="http://schemas.microsoft.com/office/word/2010/wordprocessingInk" xmlns:wne="http://schemas.microsoft.com/office/word/2006/wordml" xmlns:wps="http://schemas.microsoft.com/office/word/2010/wordprocessingShape" mc:Ignorable="w14 w15 w16se w16cid w16 w16cex w16sdtdh w16sdtfl w16du wp14">
   <w:footnote w:type="separator" w:id="-1">
     <w:p>
@@ -1333,1011 +1436,7 @@
 </w:footnotes>
 </file>
 
-<file path=word/header1.xml><?xml version="1.0" encoding="utf-8"?>
-<w:hdr xmlns:wpc="http://schemas.microsoft.com/office/word/2010/wordprocessingCanvas" xmlns:cx="http://schemas.microsoft.com/office/drawing/2014/chartex" xmlns:cx1="http://schemas.microsoft.com/office/drawing/2015/9/8/chartex" xmlns:cx2="http://schemas.microsoft.com/office/drawing/2015/10/21/chartex" xmlns:cx3="http://schemas.microsoft.com/office/drawing/2016/5/9/chartex" xmlns:cx4="http://schemas.microsoft.com/office/drawing/2016/5/10/chartex" xmlns:cx5="http://schemas.microsoft.com/office/drawing/2016/5/11/chartex" xmlns:cx6="http://schemas.microsoft.com/office/drawing/2016/5/12/chartex" xmlns:cx7="http://schemas.microsoft.com/office/drawing/2016/5/13/chartex" xmlns:cx8="http://schemas.microsoft.com/office/drawing/2016/5/14/chartex" xmlns:mc="http://schemas.openxmlformats.org/markup-compatibility/2006" xmlns:aink="http://schemas.microsoft.com/office/drawing/2016/ink" xmlns:am3d="http://schemas.microsoft.com/office/drawing/2017/model3d" xmlns:o="urn:schemas-microsoft-com:office:office" xmlns:oel="http://schemas.microsoft.com/office/2019/extlst" xmlns:r="http://schemas.openxmlformats.org/officeDocument/2006/relationships" xmlns:m="http://schemas.openxmlformats.org/officeDocument/2006/math" xmlns:v="urn:schemas-microsoft-com:vml" xmlns:wp14="http://schemas.microsoft.com/office/word/2010/wordprocessingDrawing" xmlns:wp="http://schemas.openxmlformats.org/drawingml/2006/wordprocessingDrawing" xmlns:w10="urn:schemas-microsoft-com:office:word" xmlns:w="http://schemas.openxmlformats.org/wordprocessingml/2006/main" xmlns:w14="http://schemas.microsoft.com/office/word/2010/wordml" xmlns:w15="http://schemas.microsoft.com/office/word/2012/wordml" xmlns:w16cex="http://schemas.microsoft.com/office/word/2018/wordml/cex" xmlns:w16cid="http://schemas.microsoft.com/office/word/2016/wordml/cid" xmlns:w16="http://schemas.microsoft.com/office/word/2018/wordml" xmlns:w16du="http://schemas.microsoft.com/office/word/2023/wordml/word16du" xmlns:w16sdtdh="http://schemas.microsoft.com/office/word/2020/wordml/sdtdatahash" xmlns:w16sdtfl="http://schemas.microsoft.com/office/word/2024/wordml/sdtformatlock" xmlns:w16se="http://schemas.microsoft.com/office/word/2015/wordml/symex" xmlns:wpg="http://schemas.microsoft.com/office/word/2010/wordprocessingGroup" xmlns:wpi="http://schemas.microsoft.com/office/word/2010/wordprocessingInk" xmlns:wne="http://schemas.microsoft.com/office/word/2006/wordml" xmlns:wps="http://schemas.microsoft.com/office/word/2010/wordprocessingShape" mc:Ignorable="w14 w15 w16se w16cid w16 w16cex w16sdtdh w16sdtfl w16du wp14">
-  <w:p>
-    <w:pPr>
-      <w:pStyle w:val="Header"/>
-    </w:pPr>
-  </w:p>
-</w:hdr>
-</file>
-
-<file path=word/header2.xml><?xml version="1.0" encoding="utf-8"?>
-<w:hdr xmlns:wpc="http://schemas.microsoft.com/office/word/2010/wordprocessingCanvas" xmlns:cx="http://schemas.microsoft.com/office/drawing/2014/chartex" xmlns:cx1="http://schemas.microsoft.com/office/drawing/2015/9/8/chartex" xmlns:cx2="http://schemas.microsoft.com/office/drawing/2015/10/21/chartex" xmlns:cx3="http://schemas.microsoft.com/office/drawing/2016/5/9/chartex" xmlns:cx4="http://schemas.microsoft.com/office/drawing/2016/5/10/chartex" xmlns:cx5="http://schemas.microsoft.com/office/drawing/2016/5/11/chartex" xmlns:cx6="http://schemas.microsoft.com/office/drawing/2016/5/12/chartex" xmlns:cx7="http://schemas.microsoft.com/office/drawing/2016/5/13/chartex" xmlns:cx8="http://schemas.microsoft.com/office/drawing/2016/5/14/chartex" xmlns:mc="http://schemas.openxmlformats.org/markup-compatibility/2006" xmlns:aink="http://schemas.microsoft.com/office/drawing/2016/ink" xmlns:am3d="http://schemas.microsoft.com/office/drawing/2017/model3d" xmlns:o="urn:schemas-microsoft-com:office:office" xmlns:oel="http://schemas.microsoft.com/office/2019/extlst" xmlns:r="http://schemas.openxmlformats.org/officeDocument/2006/relationships" xmlns:m="http://schemas.openxmlformats.org/officeDocument/2006/math" xmlns:v="urn:schemas-microsoft-com:vml" xmlns:wp14="http://schemas.microsoft.com/office/word/2010/wordprocessingDrawing" xmlns:wp="http://schemas.openxmlformats.org/drawingml/2006/wordprocessingDrawing" xmlns:w10="urn:schemas-microsoft-com:office:word" xmlns:w="http://schemas.openxmlformats.org/wordprocessingml/2006/main" xmlns:w14="http://schemas.microsoft.com/office/word/2010/wordml" xmlns:w15="http://schemas.microsoft.com/office/word/2012/wordml" xmlns:w16cex="http://schemas.microsoft.com/office/word/2018/wordml/cex" xmlns:w16cid="http://schemas.microsoft.com/office/word/2016/wordml/cid" xmlns:w16="http://schemas.microsoft.com/office/word/2018/wordml" xmlns:w16du="http://schemas.microsoft.com/office/word/2023/wordml/word16du" xmlns:w16sdtdh="http://schemas.microsoft.com/office/word/2020/wordml/sdtdatahash" xmlns:w16sdtfl="http://schemas.microsoft.com/office/word/2024/wordml/sdtformatlock" xmlns:w16se="http://schemas.microsoft.com/office/word/2015/wordml/symex" xmlns:wpg="http://schemas.microsoft.com/office/word/2010/wordprocessingGroup" xmlns:wpi="http://schemas.microsoft.com/office/word/2010/wordprocessingInk" xmlns:wne="http://schemas.microsoft.com/office/word/2006/wordml" xmlns:wps="http://schemas.microsoft.com/office/word/2010/wordprocessingShape" mc:Ignorable="w14 w15 w16se w16cid w16 w16cex w16sdtdh w16sdtfl w16du wp14">
-  <w:p>
-    <w:pPr>
-      <w:pStyle w:val="Header"/>
-    </w:pPr>
-    <w:fldSimple w:instr=" DOCPROPERTY  &quot;Document number&quot;  \* MERGEFORMAT ">
-      <w:r>
-        <w:t>CHATCARD-SSS</w:t>
-      </w:r>
-    </w:fldSimple>
-    <w:r>
-      <w:ptab w:relativeTo="margin" w:alignment="center" w:leader="none"/>
-    </w:r>
-    <w:sdt>
-      <w:sdtPr>
-        <w:alias w:val="Title"/>
-        <w:tag w:val=""/>
-        <w:id w:val="796717465"/>
-        <w:placeholder>
-          <w:docPart w:val="8B4EBC847CE243D686A6A59FDB59F0B2"/>
-        </w:placeholder>
-        <w:showingPlcHdr/>
-        <w:dataBinding w:prefixMappings="xmlns:ns0='http://purl.org/dc/elements/1.1/' xmlns:ns1='http://schemas.openxmlformats.org/package/2006/metadata/core-properties' " w:xpath="/ns1:coreProperties[1]/ns0:title[1]" w:storeItemID="{6C3C8BC8-F283-45AE-878A-BAB7291924A1}"/>
-        <w:text/>
-      </w:sdtPr>
-      <w:sdtContent>
-        <w:r>
-          <w:rPr>
-            <w:rStyle w:val="PlaceholderText"/>
-          </w:rPr>
-          <w:t>[Title]</w:t>
-        </w:r>
-      </w:sdtContent>
-    </w:sdt>
-    <w:r>
-      <w:ptab w:relativeTo="margin" w:alignment="right" w:leader="none"/>
-    </w:r>
-    <w:sdt>
-      <w:sdtPr>
-        <w:id w:val="968859952"/>
-        <w:placeholder>
-          <w:docPart w:val="694795E01CCB4B13B32733EA50ECE4EB"/>
-        </w:placeholder>
-        <w15:appearance w15:val="hidden"/>
-      </w:sdtPr>
-      <w:sdtContent>
-        <w:fldSimple w:instr=" DOCPROPERTY  Version  \* MERGEFORMAT ">
-          <w:r>
-            <w:t>v0.0.0</w:t>
-          </w:r>
-        </w:fldSimple>
-      </w:sdtContent>
-    </w:sdt>
-  </w:p>
-</w:hdr>
-</file>
-
-<file path=word/header3.xml><?xml version="1.0" encoding="utf-8"?>
-<w:hdr xmlns:wpc="http://schemas.microsoft.com/office/word/2010/wordprocessingCanvas" xmlns:cx="http://schemas.microsoft.com/office/drawing/2014/chartex" xmlns:cx1="http://schemas.microsoft.com/office/drawing/2015/9/8/chartex" xmlns:cx2="http://schemas.microsoft.com/office/drawing/2015/10/21/chartex" xmlns:cx3="http://schemas.microsoft.com/office/drawing/2016/5/9/chartex" xmlns:cx4="http://schemas.microsoft.com/office/drawing/2016/5/10/chartex" xmlns:cx5="http://schemas.microsoft.com/office/drawing/2016/5/11/chartex" xmlns:cx6="http://schemas.microsoft.com/office/drawing/2016/5/12/chartex" xmlns:cx7="http://schemas.microsoft.com/office/drawing/2016/5/13/chartex" xmlns:cx8="http://schemas.microsoft.com/office/drawing/2016/5/14/chartex" xmlns:mc="http://schemas.openxmlformats.org/markup-compatibility/2006" xmlns:aink="http://schemas.microsoft.com/office/drawing/2016/ink" xmlns:am3d="http://schemas.microsoft.com/office/drawing/2017/model3d" xmlns:o="urn:schemas-microsoft-com:office:office" xmlns:oel="http://schemas.microsoft.com/office/2019/extlst" xmlns:r="http://schemas.openxmlformats.org/officeDocument/2006/relationships" xmlns:m="http://schemas.openxmlformats.org/officeDocument/2006/math" xmlns:v="urn:schemas-microsoft-com:vml" xmlns:wp14="http://schemas.microsoft.com/office/word/2010/wordprocessingDrawing" xmlns:wp="http://schemas.openxmlformats.org/drawingml/2006/wordprocessingDrawing" xmlns:w10="urn:schemas-microsoft-com:office:word" xmlns:w="http://schemas.openxmlformats.org/wordprocessingml/2006/main" xmlns:w14="http://schemas.microsoft.com/office/word/2010/wordml" xmlns:w15="http://schemas.microsoft.com/office/word/2012/wordml" xmlns:w16cex="http://schemas.microsoft.com/office/word/2018/wordml/cex" xmlns:w16cid="http://schemas.microsoft.com/office/word/2016/wordml/cid" xmlns:w16="http://schemas.microsoft.com/office/word/2018/wordml" xmlns:w16du="http://schemas.microsoft.com/office/word/2023/wordml/word16du" xmlns:w16sdtdh="http://schemas.microsoft.com/office/word/2020/wordml/sdtdatahash" xmlns:w16sdtfl="http://schemas.microsoft.com/office/word/2024/wordml/sdtformatlock" xmlns:w16se="http://schemas.microsoft.com/office/word/2015/wordml/symex" xmlns:wpg="http://schemas.microsoft.com/office/word/2010/wordprocessingGroup" xmlns:wpi="http://schemas.microsoft.com/office/word/2010/wordprocessingInk" xmlns:wne="http://schemas.microsoft.com/office/word/2006/wordml" xmlns:wps="http://schemas.microsoft.com/office/word/2010/wordprocessingShape" mc:Ignorable="w14 w15 w16se w16cid w16 w16cex w16sdtdh w16sdtfl w16du wp14">
-  <w:p>
-    <w:pPr>
-      <w:pStyle w:val="Header"/>
-    </w:pPr>
-  </w:p>
-</w:hdr>
-</file>
-
-<file path=word/styles.xml><?xml version="1.0" encoding="utf-8"?>
-<w:styles xmlns:mc="http://schemas.openxmlformats.org/markup-compatibility/2006" xmlns:r="http://schemas.openxmlformats.org/officeDocument/2006/relationships" xmlns:w="http://schemas.openxmlformats.org/wordprocessingml/2006/main" xmlns:w14="http://schemas.microsoft.com/office/word/2010/wordml" xmlns:w15="http://schemas.microsoft.com/office/word/2012/wordml" xmlns:w16cex="http://schemas.microsoft.com/office/word/2018/wordml/cex" xmlns:w16cid="http://schemas.microsoft.com/office/word/2016/wordml/cid" xmlns:w16="http://schemas.microsoft.com/office/word/2018/wordml" xmlns:w16du="http://schemas.microsoft.com/office/word/2023/wordml/word16du" xmlns:w16sdtdh="http://schemas.microsoft.com/office/word/2020/wordml/sdtdatahash" xmlns:w16sdtfl="http://schemas.microsoft.com/office/word/2024/wordml/sdtformatlock" xmlns:w16se="http://schemas.microsoft.com/office/word/2015/wordml/symex" mc:Ignorable="w14 w15 w16se w16cid w16 w16cex w16sdtdh w16sdtfl w16du">
-  <w:docDefaults>
-    <w:rPrDefault>
-      <w:rPr>
-        <w:rFonts w:asciiTheme="minorHAnsi" w:eastAsiaTheme="minorHAnsi" w:hAnsiTheme="minorHAnsi" w:cstheme="minorBidi"/>
-        <w:kern w:val="2"/>
-        <w:sz w:val="24"/>
-        <w:szCs w:val="24"/>
-        <w:lang w:val="en-AU" w:eastAsia="en-US" w:bidi="ar-SA"/>
-        <w14:ligatures w14:val="standardContextual"/>
-      </w:rPr>
-    </w:rPrDefault>
-    <w:pPrDefault>
-      <w:pPr>
-        <w:spacing w:after="160" w:line="278" w:lineRule="auto"/>
-      </w:pPr>
-    </w:pPrDefault>
-  </w:docDefaults>
-  <w:latentStyles w:defLockedState="0" w:defUIPriority="99" w:defSemiHidden="0" w:defUnhideWhenUsed="0" w:defQFormat="0" w:count="376">
-    <w:lsdException w:name="Normal" w:uiPriority="0" w:qFormat="1"/>
-    <w:lsdException w:name="heading 1" w:uiPriority="9" w:qFormat="1"/>
-    <w:lsdException w:name="heading 2" w:semiHidden="1" w:uiPriority="9" w:unhideWhenUsed="1" w:qFormat="1"/>
-    <w:lsdException w:name="heading 3" w:semiHidden="1" w:uiPriority="9" w:unhideWhenUsed="1" w:qFormat="1"/>
-    <w:lsdException w:name="heading 4" w:semiHidden="1" w:uiPriority="9" w:unhideWhenUsed="1" w:qFormat="1"/>
-    <w:lsdException w:name="heading 5" w:semiHidden="1" w:uiPriority="9" w:unhideWhenUsed="1" w:qFormat="1"/>
-    <w:lsdException w:name="heading 6" w:semiHidden="1" w:uiPriority="9" w:unhideWhenUsed="1" w:qFormat="1"/>
-    <w:lsdException w:name="heading 7" w:semiHidden="1" w:uiPriority="9" w:unhideWhenUsed="1" w:qFormat="1"/>
-    <w:lsdException w:name="heading 8" w:semiHidden="1" w:uiPriority="9" w:unhideWhenUsed="1" w:qFormat="1"/>
-    <w:lsdException w:name="heading 9" w:semiHidden="1" w:uiPriority="9" w:unhideWhenUsed="1" w:qFormat="1"/>
-    <w:lsdException w:name="toc 1" w:uiPriority="39"/>
-    <w:lsdException w:name="toc 2" w:uiPriority="39"/>
-    <w:lsdException w:name="toc 3" w:uiPriority="39"/>
-    <w:lsdException w:name="toc 4" w:uiPriority="39"/>
-    <w:lsdException w:name="toc 5" w:uiPriority="39"/>
-    <w:lsdException w:name="toc 6" w:uiPriority="39"/>
-    <w:lsdException w:name="toc 7" w:uiPriority="39"/>
-    <w:lsdException w:name="toc 8" w:uiPriority="39"/>
-    <w:lsdException w:name="toc 9" w:uiPriority="39"/>
-    <w:lsdException w:name="header" w:semiHidden="1" w:unhideWhenUsed="1"/>
-    <w:lsdException w:name="footer" w:semiHidden="1" w:unhideWhenUsed="1"/>
-    <w:lsdException w:name="caption" w:uiPriority="35" w:qFormat="1"/>
-    <w:lsdException w:name="Title" w:uiPriority="10" w:qFormat="1"/>
-    <w:lsdException w:name="Default Paragraph Font" w:semiHidden="1" w:uiPriority="1" w:unhideWhenUsed="1"/>
-    <w:lsdException w:name="Subtitle" w:uiPriority="11" w:qFormat="1"/>
-    <w:lsdException w:name="Strong" w:uiPriority="22" w:qFormat="1"/>
-    <w:lsdException w:name="Emphasis" w:uiPriority="20" w:qFormat="1"/>
-    <w:lsdException w:name="HTML Top of Form" w:semiHidden="1" w:unhideWhenUsed="1"/>
-    <w:lsdException w:name="HTML Bottom of Form" w:semiHidden="1" w:unhideWhenUsed="1"/>
-    <w:lsdException w:name="Normal Table" w:semiHidden="1" w:unhideWhenUsed="1"/>
-    <w:lsdException w:name="No List" w:semiHidden="1" w:unhideWhenUsed="1"/>
-    <w:lsdException w:name="Outline List 1" w:semiHidden="1" w:unhideWhenUsed="1"/>
-    <w:lsdException w:name="Outline List 2" w:semiHidden="1" w:unhideWhenUsed="1"/>
-    <w:lsdException w:name="Outline List 3" w:semiHidden="1" w:unhideWhenUsed="1"/>
-    <w:lsdException w:name="Table Simple 1" w:semiHidden="1" w:unhideWhenUsed="1"/>
-    <w:lsdException w:name="Table Simple 2" w:semiHidden="1" w:unhideWhenUsed="1"/>
-    <w:lsdException w:name="Table Simple 3" w:semiHidden="1" w:unhideWhenUsed="1"/>
-    <w:lsdException w:name="Table Classic 1" w:semiHidden="1" w:unhideWhenUsed="1"/>
-    <w:lsdException w:name="Table Classic 2" w:semiHidden="1" w:unhideWhenUsed="1"/>
-    <w:lsdException w:name="Table Classic 3" w:semiHidden="1" w:unhideWhenUsed="1"/>
-    <w:lsdException w:name="Table Classic 4" w:semiHidden="1" w:unhideWhenUsed="1"/>
-    <w:lsdException w:name="Table Colorful 1" w:semiHidden="1" w:unhideWhenUsed="1"/>
-    <w:lsdException w:name="Table Colorful 2" w:semiHidden="1" w:unhideWhenUsed="1"/>
-    <w:lsdException w:name="Table Colorful 3" w:semiHidden="1" w:unhideWhenUsed="1"/>
-    <w:lsdException w:name="Table Columns 1" w:semiHidden="1" w:unhideWhenUsed="1"/>
-    <w:lsdException w:name="Table Columns 2" w:semiHidden="1" w:unhideWhenUsed="1"/>
-    <w:lsdException w:name="Table Columns 3" w:semiHidden="1" w:unhideWhenUsed="1"/>
-    <w:lsdException w:name="Table Columns 4" w:semiHidden="1" w:unhideWhenUsed="1"/>
-    <w:lsdException w:name="Table Columns 5" w:semiHidden="1" w:unhideWhenUsed="1"/>
-    <w:lsdException w:name="Table Grid 1" w:semiHidden="1" w:unhideWhenUsed="1"/>
-    <w:lsdException w:name="Table Grid 2" w:semiHidden="1" w:unhideWhenUsed="1"/>
-    <w:lsdException w:name="Table Grid 3" w:semiHidden="1" w:unhideWhenUsed="1"/>
-    <w:lsdException w:name="Table Grid 4" w:semiHidden="1" w:unhideWhenUsed="1"/>
-    <w:lsdException w:name="Table Grid 5" w:semiHidden="1" w:unhideWhenUsed="1"/>
-    <w:lsdException w:name="Table Grid 6" w:semiHidden="1" w:unhideWhenUsed="1"/>
-    <w:lsdException w:name="Table Grid 7" w:semiHidden="1" w:unhideWhenUsed="1"/>
-    <w:lsdException w:name="Table Grid 8" w:semiHidden="1" w:unhideWhenUsed="1"/>
-    <w:lsdException w:name="Table List 1" w:semiHidden="1" w:unhideWhenUsed="1"/>
-    <w:lsdException w:name="Table List 2" w:semiHidden="1" w:unhideWhenUsed="1"/>
-    <w:lsdException w:name="Table List 3" w:semiHidden="1" w:unhideWhenUsed="1"/>
-    <w:lsdException w:name="Table List 4" w:semiHidden="1" w:unhideWhenUsed="1"/>
-    <w:lsdException w:name="Table List 5" w:semiHidden="1" w:unhideWhenUsed="1"/>
-    <w:lsdException w:name="Table List 6" w:semiHidden="1" w:unhideWhenUsed="1"/>
-    <w:lsdException w:name="Table List 7" w:semiHidden="1" w:unhideWhenUsed="1"/>
-    <w:lsdException w:name="Table List 8" w:semiHidden="1" w:unhideWhenUsed="1"/>
-    <w:lsdException w:name="Table 3D effects 1" w:semiHidden="1" w:unhideWhenUsed="1"/>
-    <w:lsdException w:name="Table 3D effects 2" w:semiHidden="1" w:unhideWhenUsed="1"/>
-    <w:lsdException w:name="Table 3D effects 3" w:semiHidden="1" w:unhideWhenUsed="1"/>
-    <w:lsdException w:name="Table Contemporary" w:semiHidden="1" w:unhideWhenUsed="1"/>
-    <w:lsdException w:name="Table Elegant" w:semiHidden="1" w:unhideWhenUsed="1"/>
-    <w:lsdException w:name="Table Professional" w:semiHidden="1" w:unhideWhenUsed="1"/>
-    <w:lsdException w:name="Table Subtle 1" w:semiHidden="1" w:unhideWhenUsed="1"/>
-    <w:lsdException w:name="Table Subtle 2" w:semiHidden="1" w:unhideWhenUsed="1"/>
-    <w:lsdException w:name="Table Web 1" w:semiHidden="1" w:unhideWhenUsed="1"/>
-    <w:lsdException w:name="Table Web 2" w:semiHidden="1" w:unhideWhenUsed="1"/>
-    <w:lsdException w:name="Table Web 3" w:semiHidden="1" w:unhideWhenUsed="1"/>
-    <w:lsdException w:name="Table Grid" w:uiPriority="39"/>
-    <w:lsdException w:name="Table Theme" w:semiHidden="1" w:unhideWhenUsed="1"/>
-    <w:lsdException w:name="Placeholder Text" w:semiHidden="1"/>
-    <w:lsdException w:name="No Spacing" w:uiPriority="1" w:qFormat="1"/>
-    <w:lsdException w:name="Light Shading" w:uiPriority="60"/>
-    <w:lsdException w:name="Light List" w:uiPriority="61"/>
-    <w:lsdException w:name="Light Grid" w:uiPriority="62"/>
-    <w:lsdException w:name="Medium Shading 1" w:uiPriority="63"/>
-    <w:lsdException w:name="Medium Shading 2" w:uiPriority="64"/>
-    <w:lsdException w:name="Medium List 1" w:uiPriority="65"/>
-    <w:lsdException w:name="Medium List 2" w:uiPriority="66"/>
-    <w:lsdException w:name="Medium Grid 1" w:uiPriority="67"/>
-    <w:lsdException w:name="Medium Grid 2" w:uiPriority="68"/>
-    <w:lsdException w:name="Medium Grid 3" w:uiPriority="69"/>
-    <w:lsdException w:name="Dark List" w:uiPriority="70"/>
-    <w:lsdException w:name="Colorful Shading" w:uiPriority="71"/>
-    <w:lsdException w:name="Colorful List" w:uiPriority="72"/>
-    <w:lsdException w:name="Colorful Grid" w:uiPriority="73"/>
-    <w:lsdException w:name="Light Shading Accent 1" w:uiPriority="60"/>
-    <w:lsdException w:name="Light List Accent 1" w:uiPriority="61"/>
-    <w:lsdException w:name="Light Grid Accent 1" w:uiPriority="62"/>
-    <w:lsdException w:name="Medium Shading 1 Accent 1" w:uiPriority="63"/>
-    <w:lsdException w:name="Medium Shading 2 Accent 1" w:uiPriority="64"/>
-    <w:lsdException w:name="Medium List 1 Accent 1" w:uiPriority="65"/>
-    <w:lsdException w:name="Revision" w:semiHidden="1"/>
-    <w:lsdException w:name="List Paragraph" w:uiPriority="34" w:qFormat="1"/>
-    <w:lsdException w:name="Quote" w:uiPriority="29" w:qFormat="1"/>
-    <w:lsdException w:name="Intense Quote" w:uiPriority="30" w:qFormat="1"/>
-    <w:lsdException w:name="Medium List 2 Accent 1" w:uiPriority="66"/>
-    <w:lsdException w:name="Medium Grid 1 Accent 1" w:uiPriority="67"/>
-    <w:lsdException w:name="Medium Grid 2 Accent 1" w:uiPriority="68"/>
-    <w:lsdException w:name="Medium Grid 3 Accent 1" w:uiPriority="69"/>
-    <w:lsdException w:name="Dark List Accent 1" w:uiPriority="70"/>
-    <w:lsdException w:name="Colorful Shading Accent 1" w:uiPriority="71"/>
-    <w:lsdException w:name="Colorful List Accent 1" w:uiPriority="72"/>
-    <w:lsdException w:name="Colorful Grid Accent 1" w:uiPriority="73"/>
-    <w:lsdException w:name="Light Shading Accent 2" w:uiPriority="60"/>
-    <w:lsdException w:name="Light List Accent 2" w:uiPriority="61"/>
-    <w:lsdException w:name="Light Grid Accent 2" w:uiPriority="62"/>
-    <w:lsdException w:name="Medium Shading 1 Accent 2" w:uiPriority="63"/>
-    <w:lsdException w:name="Medium Shading 2 Accent 2" w:uiPriority="64"/>
-    <w:lsdException w:name="Medium List 1 Accent 2" w:uiPriority="65"/>
-    <w:lsdException w:name="Medium List 2 Accent 2" w:uiPriority="66"/>
-    <w:lsdException w:name="Medium Grid 1 Accent 2" w:uiPriority="67"/>
-    <w:lsdException w:name="Medium Grid 2 Accent 2" w:uiPriority="68"/>
-    <w:lsdException w:name="Medium Grid 3 Accent 2" w:uiPriority="69"/>
-    <w:lsdException w:name="Dark List Accent 2" w:uiPriority="70"/>
-    <w:lsdException w:name="Colorful Shading Accent 2" w:uiPriority="71"/>
-    <w:lsdException w:name="Colorful List Accent 2" w:uiPriority="72"/>
-    <w:lsdException w:name="Colorful Grid Accent 2" w:uiPriority="73"/>
-    <w:lsdException w:name="Light Shading Accent 3" w:uiPriority="60"/>
-    <w:lsdException w:name="Light List Accent 3" w:uiPriority="61"/>
-    <w:lsdException w:name="Light Grid Accent 3" w:uiPriority="62"/>
-    <w:lsdException w:name="Medium Shading 1 Accent 3" w:uiPriority="63"/>
-    <w:lsdException w:name="Medium Shading 2 Accent 3" w:uiPriority="64"/>
-    <w:lsdException w:name="Medium List 1 Accent 3" w:uiPriority="65"/>
-    <w:lsdException w:name="Medium List 2 Accent 3" w:uiPriority="66"/>
-    <w:lsdException w:name="Medium Grid 1 Accent 3" w:uiPriority="67"/>
-    <w:lsdException w:name="Medium Grid 2 Accent 3" w:uiPriority="68"/>
-    <w:lsdException w:name="Medium Grid 3 Accent 3" w:uiPriority="69"/>
-    <w:lsdException w:name="Dark List Accent 3" w:uiPriority="70"/>
-    <w:lsdException w:name="Colorful Shading Accent 3" w:uiPriority="71"/>
-    <w:lsdException w:name="Colorful List Accent 3" w:uiPriority="72"/>
-    <w:lsdException w:name="Colorful Grid Accent 3" w:uiPriority="73"/>
-    <w:lsdException w:name="Light Shading Accent 4" w:uiPriority="60"/>
-    <w:lsdException w:name="Light List Accent 4" w:uiPriority="61"/>
-    <w:lsdException w:name="Light Grid Accent 4" w:uiPriority="62"/>
-    <w:lsdException w:name="Medium Shading 1 Accent 4" w:uiPriority="63"/>
-    <w:lsdException w:name="Medium Shading 2 Accent 4" w:uiPriority="64"/>
-    <w:lsdException w:name="Medium List 1 Accent 4" w:uiPriority="65"/>
-    <w:lsdException w:name="Medium List 2 Accent 4" w:uiPriority="66"/>
-    <w:lsdException w:name="Medium Grid 1 Accent 4" w:uiPriority="67"/>
-    <w:lsdException w:name="Medium Grid 2 Accent 4" w:uiPriority="68"/>
-    <w:lsdException w:name="Medium Grid 3 Accent 4" w:uiPriority="69"/>
-    <w:lsdException w:name="Dark List Accent 4" w:uiPriority="70"/>
-    <w:lsdException w:name="Colorful Shading Accent 4" w:uiPriority="71"/>
-    <w:lsdException w:name="Colorful List Accent 4" w:uiPriority="72"/>
-    <w:lsdException w:name="Colorful Grid Accent 4" w:uiPriority="73"/>
-    <w:lsdException w:name="Light Shading Accent 5" w:uiPriority="60"/>
-    <w:lsdException w:name="Light List Accent 5" w:uiPriority="61"/>
-    <w:lsdException w:name="Light Grid Accent 5" w:uiPriority="62"/>
-    <w:lsdException w:name="Medium Shading 1 Accent 5" w:uiPriority="63"/>
-    <w:lsdException w:name="Medium Shading 2 Accent 5" w:uiPriority="64"/>
-    <w:lsdException w:name="Medium List 1 Accent 5" w:uiPriority="65"/>
-    <w:lsdException w:name="Medium List 2 Accent 5" w:uiPriority="66"/>
-    <w:lsdException w:name="Medium Grid 1 Accent 5" w:uiPriority="67"/>
-    <w:lsdException w:name="Medium Grid 2 Accent 5" w:uiPriority="68"/>
-    <w:lsdException w:name="Medium Grid 3 Accent 5" w:uiPriority="69"/>
-    <w:lsdException w:name="Dark List Accent 5" w:uiPriority="70"/>
-    <w:lsdException w:name="Colorful Shading Accent 5" w:uiPriority="71"/>
-    <w:lsdException w:name="Colorful List Accent 5" w:uiPriority="72"/>
-    <w:lsdException w:name="Colorful Grid Accent 5" w:uiPriority="73"/>
-    <w:lsdException w:name="Light Shading Accent 6" w:uiPriority="60"/>
-    <w:lsdException w:name="Light List Accent 6" w:uiPriority="61"/>
-    <w:lsdException w:name="Light Grid Accent 6" w:uiPriority="62"/>
-    <w:lsdException w:name="Medium Shading 1 Accent 6" w:uiPriority="63"/>
-    <w:lsdException w:name="Medium Shading 2 Accent 6" w:uiPriority="64"/>
-    <w:lsdException w:name="Medium List 1 Accent 6" w:uiPriority="65"/>
-    <w:lsdException w:name="Medium List 2 Accent 6" w:uiPriority="66"/>
-    <w:lsdException w:name="Medium Grid 1 Accent 6" w:uiPriority="67"/>
-    <w:lsdException w:name="Medium Grid 2 Accent 6" w:uiPriority="68"/>
-    <w:lsdException w:name="Medium Grid 3 Accent 6" w:uiPriority="69"/>
-    <w:lsdException w:name="Dark List Accent 6" w:uiPriority="70"/>
-    <w:lsdException w:name="Colorful Shading Accent 6" w:uiPriority="71"/>
-    <w:lsdException w:name="Colorful List Accent 6" w:uiPriority="72"/>
-    <w:lsdException w:name="Colorful Grid Accent 6" w:uiPriority="73"/>
-    <w:lsdException w:name="Subtle Emphasis" w:uiPriority="19" w:qFormat="1"/>
-    <w:lsdException w:name="Intense Emphasis" w:uiPriority="21" w:qFormat="1"/>
-    <w:lsdException w:name="Subtle Reference" w:uiPriority="31" w:qFormat="1"/>
-    <w:lsdException w:name="Intense Reference" w:uiPriority="32" w:qFormat="1"/>
-    <w:lsdException w:name="Book Title" w:uiPriority="33" w:qFormat="1"/>
-    <w:lsdException w:name="Bibliography" w:uiPriority="37"/>
-    <w:lsdException w:name="TOC Heading" w:semiHidden="1" w:uiPriority="39" w:unhideWhenUsed="1" w:qFormat="1"/>
-    <w:lsdException w:name="Plain Table 1" w:uiPriority="41"/>
-    <w:lsdException w:name="Plain Table 2" w:uiPriority="42"/>
-    <w:lsdException w:name="Plain Table 3" w:uiPriority="43"/>
-    <w:lsdException w:name="Plain Table 4" w:uiPriority="44"/>
-    <w:lsdException w:name="Plain Table 5" w:uiPriority="45"/>
-    <w:lsdException w:name="Grid Table Light" w:uiPriority="40"/>
-    <w:lsdException w:name="Grid Table 1 Light" w:uiPriority="46"/>
-    <w:lsdException w:name="Grid Table 2" w:uiPriority="47"/>
-    <w:lsdException w:name="Grid Table 3" w:uiPriority="48"/>
-    <w:lsdException w:name="Grid Table 4" w:uiPriority="49"/>
-    <w:lsdException w:name="Grid Table 5 Dark" w:uiPriority="50"/>
-    <w:lsdException w:name="Grid Table 6 Colorful" w:uiPriority="51"/>
-    <w:lsdException w:name="Grid Table 7 Colorful" w:uiPriority="52"/>
-    <w:lsdException w:name="Grid Table 1 Light Accent 1" w:uiPriority="46"/>
-    <w:lsdException w:name="Grid Table 2 Accent 1" w:uiPriority="47"/>
-    <w:lsdException w:name="Grid Table 3 Accent 1" w:uiPriority="48"/>
-    <w:lsdException w:name="Grid Table 4 Accent 1" w:uiPriority="49"/>
-    <w:lsdException w:name="Grid Table 5 Dark Accent 1" w:uiPriority="50"/>
-    <w:lsdException w:name="Grid Table 6 Colorful Accent 1" w:uiPriority="51"/>
-    <w:lsdException w:name="Grid Table 7 Colorful Accent 1" w:uiPriority="52"/>
-    <w:lsdException w:name="Grid Table 1 Light Accent 2" w:uiPriority="46"/>
-    <w:lsdException w:name="Grid Table 2 Accent 2" w:uiPriority="47"/>
-    <w:lsdException w:name="Grid Table 3 Accent 2" w:uiPriority="48"/>
-    <w:lsdException w:name="Grid Table 4 Accent 2" w:uiPriority="49"/>
-    <w:lsdException w:name="Grid Table 5 Dark Accent 2" w:uiPriority="50"/>
-    <w:lsdException w:name="Grid Table 6 Colorful Accent 2" w:uiPriority="51"/>
-    <w:lsdException w:name="Grid Table 7 Colorful Accent 2" w:uiPriority="52"/>
-    <w:lsdException w:name="Grid Table 1 Light Accent 3" w:uiPriority="46"/>
-    <w:lsdException w:name="Grid Table 2 Accent 3" w:uiPriority="47"/>
-    <w:lsdException w:name="Grid Table 3 Accent 3" w:uiPriority="48"/>
-    <w:lsdException w:name="Grid Table 4 Accent 3" w:uiPriority="49"/>
-    <w:lsdException w:name="Grid Table 5 Dark Accent 3" w:uiPriority="50"/>
-    <w:lsdException w:name="Grid Table 6 Colorful Accent 3" w:uiPriority="51"/>
-    <w:lsdException w:name="Grid Table 7 Colorful Accent 3" w:uiPriority="52"/>
-    <w:lsdException w:name="Grid Table 1 Light Accent 4" w:uiPriority="46"/>
-    <w:lsdException w:name="Grid Table 2 Accent 4" w:uiPriority="47"/>
-    <w:lsdException w:name="Grid Table 3 Accent 4" w:uiPriority="48"/>
-    <w:lsdException w:name="Grid Table 4 Accent 4" w:uiPriority="49"/>
-    <w:lsdException w:name="Grid Table 5 Dark Accent 4" w:uiPriority="50"/>
-    <w:lsdException w:name="Grid Table 6 Colorful Accent 4" w:uiPriority="51"/>
-    <w:lsdException w:name="Grid Table 7 Colorful Accent 4" w:uiPriority="52"/>
-    <w:lsdException w:name="Grid Table 1 Light Accent 5" w:uiPriority="46"/>
-    <w:lsdException w:name="Grid Table 2 Accent 5" w:uiPriority="47"/>
-    <w:lsdException w:name="Grid Table 3 Accent 5" w:uiPriority="48"/>
-    <w:lsdException w:name="Grid Table 4 Accent 5" w:uiPriority="49"/>
-    <w:lsdException w:name="Grid Table 5 Dark Accent 5" w:uiPriority="50"/>
-    <w:lsdException w:name="Grid Table 6 Colorful Accent 5" w:uiPriority="51"/>
-    <w:lsdException w:name="Grid Table 7 Colorful Accent 5" w:uiPriority="52"/>
-    <w:lsdException w:name="Grid Table 1 Light Accent 6" w:uiPriority="46"/>
-    <w:lsdException w:name="Grid Table 2 Accent 6" w:uiPriority="47"/>
-    <w:lsdException w:name="Grid Table 3 Accent 6" w:uiPriority="48"/>
-    <w:lsdException w:name="Grid Table 4 Accent 6" w:uiPriority="49"/>
-    <w:lsdException w:name="Grid Table 5 Dark Accent 6" w:uiPriority="50"/>
-    <w:lsdException w:name="Grid Table 6 Colorful Accent 6" w:uiPriority="51"/>
-    <w:lsdException w:name="Grid Table 7 Colorful Accent 6" w:uiPriority="52"/>
-    <w:lsdException w:name="List Table 1 Light" w:uiPriority="46"/>
-    <w:lsdException w:name="List Table 2" w:uiPriority="47"/>
-    <w:lsdException w:name="List Table 3" w:uiPriority="48"/>
-    <w:lsdException w:name="List Table 4" w:uiPriority="49"/>
-    <w:lsdException w:name="List Table 5 Dark" w:uiPriority="50"/>
-    <w:lsdException w:name="List Table 6 Colorful" w:uiPriority="51"/>
-    <w:lsdException w:name="List Table 7 Colorful" w:uiPriority="52"/>
-    <w:lsdException w:name="List Table 1 Light Accent 1" w:uiPriority="46"/>
-    <w:lsdException w:name="List Table 2 Accent 1" w:uiPriority="47"/>
-    <w:lsdException w:name="List Table 3 Accent 1" w:uiPriority="48"/>
-    <w:lsdException w:name="List Table 4 Accent 1" w:uiPriority="49"/>
-    <w:lsdException w:name="List Table 5 Dark Accent 1" w:uiPriority="50"/>
-    <w:lsdException w:name="List Table 6 Colorful Accent 1" w:uiPriority="51"/>
-    <w:lsdException w:name="List Table 7 Colorful Accent 1" w:uiPriority="52"/>
-    <w:lsdException w:name="List Table 1 Light Accent 2" w:uiPriority="46"/>
-    <w:lsdException w:name="List Table 2 Accent 2" w:uiPriority="47"/>
-    <w:lsdException w:name="List Table 3 Accent 2" w:uiPriority="48"/>
-    <w:lsdException w:name="List Table 4 Accent 2" w:uiPriority="49"/>
-    <w:lsdException w:name="List Table 5 Dark Accent 2" w:uiPriority="50"/>
-    <w:lsdException w:name="List Table 6 Colorful Accent 2" w:uiPriority="51"/>
-    <w:lsdException w:name="List Table 7 Colorful Accent 2" w:uiPriority="52"/>
-    <w:lsdException w:name="List Table 1 Light Accent 3" w:uiPriority="46"/>
-    <w:lsdException w:name="List Table 2 Accent 3" w:uiPriority="47"/>
-    <w:lsdException w:name="List Table 3 Accent 3" w:uiPriority="48"/>
-    <w:lsdException w:name="List Table 4 Accent 3" w:uiPriority="49"/>
-    <w:lsdException w:name="List Table 5 Dark Accent 3" w:uiPriority="50"/>
-    <w:lsdException w:name="List Table 6 Colorful Accent 3" w:uiPriority="51"/>
-    <w:lsdException w:name="List Table 7 Colorful Accent 3" w:uiPriority="52"/>
-    <w:lsdException w:name="List Table 1 Light Accent 4" w:uiPriority="46"/>
-    <w:lsdException w:name="List Table 2 Accent 4" w:uiPriority="47"/>
-    <w:lsdException w:name="List Table 3 Accent 4" w:uiPriority="48"/>
-    <w:lsdException w:name="List Table 4 Accent 4" w:uiPriority="49"/>
-    <w:lsdException w:name="List Table 5 Dark Accent 4" w:uiPriority="50"/>
-    <w:lsdException w:name="List Table 6 Colorful Accent 4" w:uiPriority="51"/>
-    <w:lsdException w:name="List Table 7 Colorful Accent 4" w:uiPriority="52"/>
-    <w:lsdException w:name="List Table 1 Light Accent 5" w:uiPriority="46"/>
-    <w:lsdException w:name="List Table 2 Accent 5" w:uiPriority="47"/>
-    <w:lsdException w:name="List Table 3 Accent 5" w:uiPriority="48"/>
-    <w:lsdException w:name="List Table 4 Accent 5" w:uiPriority="49"/>
-    <w:lsdException w:name="List Table 5 Dark Accent 5" w:uiPriority="50"/>
-    <w:lsdException w:name="List Table 6 Colorful Accent 5" w:uiPriority="51"/>
-    <w:lsdException w:name="List Table 7 Colorful Accent 5" w:uiPriority="52"/>
-    <w:lsdException w:name="List Table 1 Light Accent 6" w:uiPriority="46"/>
-    <w:lsdException w:name="List Table 2 Accent 6" w:uiPriority="47"/>
-    <w:lsdException w:name="List Table 3 Accent 6" w:uiPriority="48"/>
-    <w:lsdException w:name="List Table 4 Accent 6" w:uiPriority="49"/>
-    <w:lsdException w:name="List Table 5 Dark Accent 6" w:uiPriority="50"/>
-    <w:lsdException w:name="List Table 6 Colorful Accent 6" w:uiPriority="51"/>
-    <w:lsdException w:name="List Table 7 Colorful Accent 6" w:uiPriority="52"/>
-  </w:latentStyles>
-  <w:style w:type="paragraph" w:default="1" w:styleId="Normal">
-    <w:name w:val="Normal"/>
-    <w:qFormat/>
-    <w:rsid w:val="002439A5"/>
-    <w:rPr>
-      <w:rFonts w:ascii="Merriweather" w:hAnsi="Merriweather"/>
-    </w:rPr>
-  </w:style>
-  <w:style w:type="paragraph" w:styleId="Heading1">
-    <w:name w:val="heading 1"/>
-    <w:basedOn w:val="Normal"/>
-    <w:next w:val="Normal"/>
-    <w:link w:val="Heading1Char"/>
-    <w:uiPriority w:val="9"/>
-    <w:qFormat/>
-    <w:rsid w:val="007C63F8"/>
-    <w:pPr>
-      <w:keepNext/>
-      <w:keepLines/>
-      <w:spacing w:before="360" w:after="80"/>
-      <w:outlineLvl w:val="0"/>
-    </w:pPr>
-    <w:rPr>
-      <w:rFonts w:asciiTheme="majorHAnsi" w:eastAsiaTheme="majorEastAsia" w:hAnsiTheme="majorHAnsi" w:cstheme="majorBidi"/>
-      <w:color w:val="0F4761" w:themeColor="accent1" w:themeShade="BF"/>
-      <w:sz w:val="40"/>
-      <w:szCs w:val="40"/>
-    </w:rPr>
-  </w:style>
-  <w:style w:type="paragraph" w:styleId="Heading2">
-    <w:name w:val="heading 2"/>
-    <w:basedOn w:val="Normal"/>
-    <w:next w:val="Normal"/>
-    <w:link w:val="Heading2Char"/>
-    <w:uiPriority w:val="9"/>
-    <w:qFormat/>
-    <w:rsid w:val="007C63F8"/>
-    <w:pPr>
-      <w:keepNext/>
-      <w:keepLines/>
-      <w:spacing w:before="160" w:after="80"/>
-      <w:outlineLvl w:val="1"/>
-    </w:pPr>
-    <w:rPr>
-      <w:rFonts w:asciiTheme="majorHAnsi" w:eastAsiaTheme="majorEastAsia" w:hAnsiTheme="majorHAnsi" w:cstheme="majorBidi"/>
-      <w:color w:val="0F4761" w:themeColor="accent1" w:themeShade="BF"/>
-      <w:sz w:val="32"/>
-      <w:szCs w:val="32"/>
-    </w:rPr>
-  </w:style>
-  <w:style w:type="paragraph" w:styleId="Heading3">
-    <w:name w:val="heading 3"/>
-    <w:basedOn w:val="Normal"/>
-    <w:next w:val="Normal"/>
-    <w:link w:val="Heading3Char"/>
-    <w:uiPriority w:val="9"/>
-    <w:qFormat/>
-    <w:rsid w:val="007C63F8"/>
-    <w:pPr>
-      <w:keepNext/>
-      <w:keepLines/>
-      <w:spacing w:before="160" w:after="80"/>
-      <w:outlineLvl w:val="2"/>
-    </w:pPr>
-    <w:rPr>
-      <w:rFonts w:eastAsiaTheme="majorEastAsia" w:cstheme="majorBidi"/>
-      <w:color w:val="0F4761" w:themeColor="accent1" w:themeShade="BF"/>
-      <w:sz w:val="28"/>
-      <w:szCs w:val="28"/>
-    </w:rPr>
-  </w:style>
-  <w:style w:type="paragraph" w:styleId="Heading4">
-    <w:name w:val="heading 4"/>
-    <w:basedOn w:val="Normal"/>
-    <w:next w:val="Normal"/>
-    <w:link w:val="Heading4Char"/>
-    <w:uiPriority w:val="9"/>
-    <w:qFormat/>
-    <w:rsid w:val="007C63F8"/>
-    <w:pPr>
-      <w:keepNext/>
-      <w:keepLines/>
-      <w:spacing w:before="80" w:after="40"/>
-      <w:outlineLvl w:val="3"/>
-    </w:pPr>
-    <w:rPr>
-      <w:rFonts w:eastAsiaTheme="majorEastAsia" w:cstheme="majorBidi"/>
-      <w:i/>
-      <w:iCs/>
-      <w:color w:val="0F4761" w:themeColor="accent1" w:themeShade="BF"/>
-    </w:rPr>
-  </w:style>
-  <w:style w:type="paragraph" w:styleId="Heading5">
-    <w:name w:val="heading 5"/>
-    <w:basedOn w:val="Normal"/>
-    <w:next w:val="Normal"/>
-    <w:link w:val="Heading5Char"/>
-    <w:uiPriority w:val="9"/>
-    <w:qFormat/>
-    <w:rsid w:val="007C63F8"/>
-    <w:pPr>
-      <w:keepNext/>
-      <w:keepLines/>
-      <w:spacing w:before="80" w:after="40"/>
-      <w:outlineLvl w:val="4"/>
-    </w:pPr>
-    <w:rPr>
-      <w:rFonts w:eastAsiaTheme="majorEastAsia" w:cstheme="majorBidi"/>
-      <w:color w:val="0F4761" w:themeColor="accent1" w:themeShade="BF"/>
-    </w:rPr>
-  </w:style>
-  <w:style w:type="paragraph" w:styleId="Heading6">
-    <w:name w:val="heading 6"/>
-    <w:basedOn w:val="Normal"/>
-    <w:next w:val="Normal"/>
-    <w:link w:val="Heading6Char"/>
-    <w:uiPriority w:val="9"/>
-    <w:qFormat/>
-    <w:rsid w:val="007C63F8"/>
-    <w:pPr>
-      <w:keepNext/>
-      <w:keepLines/>
-      <w:spacing w:before="40" w:after="0"/>
-      <w:outlineLvl w:val="5"/>
-    </w:pPr>
-    <w:rPr>
-      <w:rFonts w:eastAsiaTheme="majorEastAsia" w:cstheme="majorBidi"/>
-      <w:i/>
-      <w:iCs/>
-      <w:color w:val="595959" w:themeColor="text1" w:themeTint="A6"/>
-    </w:rPr>
-  </w:style>
-  <w:style w:type="paragraph" w:styleId="Heading7">
-    <w:name w:val="heading 7"/>
-    <w:basedOn w:val="Normal"/>
-    <w:next w:val="Normal"/>
-    <w:link w:val="Heading7Char"/>
-    <w:uiPriority w:val="9"/>
-    <w:qFormat/>
-    <w:rsid w:val="007C63F8"/>
-    <w:pPr>
-      <w:keepNext/>
-      <w:keepLines/>
-      <w:spacing w:before="40" w:after="0"/>
-      <w:outlineLvl w:val="6"/>
-    </w:pPr>
-    <w:rPr>
-      <w:rFonts w:eastAsiaTheme="majorEastAsia" w:cstheme="majorBidi"/>
-      <w:color w:val="595959" w:themeColor="text1" w:themeTint="A6"/>
-    </w:rPr>
-  </w:style>
-  <w:style w:type="paragraph" w:styleId="Heading8">
-    <w:name w:val="heading 8"/>
-    <w:basedOn w:val="Normal"/>
-    <w:next w:val="Normal"/>
-    <w:link w:val="Heading8Char"/>
-    <w:uiPriority w:val="9"/>
-    <w:qFormat/>
-    <w:rsid w:val="007C63F8"/>
-    <w:pPr>
-      <w:keepNext/>
-      <w:keepLines/>
-      <w:spacing w:after="0"/>
-      <w:outlineLvl w:val="7"/>
-    </w:pPr>
-    <w:rPr>
-      <w:rFonts w:eastAsiaTheme="majorEastAsia" w:cstheme="majorBidi"/>
-      <w:i/>
-      <w:iCs/>
-      <w:color w:val="272727" w:themeColor="text1" w:themeTint="D8"/>
-    </w:rPr>
-  </w:style>
-  <w:style w:type="paragraph" w:styleId="Heading9">
-    <w:name w:val="heading 9"/>
-    <w:basedOn w:val="Normal"/>
-    <w:next w:val="Normal"/>
-    <w:link w:val="Heading9Char"/>
-    <w:uiPriority w:val="9"/>
-    <w:qFormat/>
-    <w:rsid w:val="007C63F8"/>
-    <w:pPr>
-      <w:keepNext/>
-      <w:keepLines/>
-      <w:spacing w:after="0"/>
-      <w:outlineLvl w:val="8"/>
-    </w:pPr>
-    <w:rPr>
-      <w:rFonts w:eastAsiaTheme="majorEastAsia" w:cstheme="majorBidi"/>
-      <w:color w:val="272727" w:themeColor="text1" w:themeTint="D8"/>
-    </w:rPr>
-  </w:style>
-  <w:style w:type="character" w:default="1" w:styleId="DefaultParagraphFont">
-    <w:name w:val="Default Paragraph Font"/>
-    <w:uiPriority w:val="1"/>
-  </w:style>
-  <w:style w:type="table" w:default="1" w:styleId="TableNormal">
-    <w:name w:val="Normal Table"/>
-    <w:uiPriority w:val="99"/>
-    <w:semiHidden/>
-    <w:unhideWhenUsed/>
-    <w:tblPr>
-      <w:tblInd w:w="0" w:type="dxa"/>
-      <w:tblCellMar>
-        <w:top w:w="0" w:type="dxa"/>
-        <w:left w:w="108" w:type="dxa"/>
-        <w:bottom w:w="0" w:type="dxa"/>
-        <w:right w:w="108" w:type="dxa"/>
-      </w:tblCellMar>
-    </w:tblPr>
-  </w:style>
-  <w:style w:type="numbering" w:default="1" w:styleId="NoList">
-    <w:name w:val="No List"/>
-    <w:uiPriority w:val="99"/>
-    <w:semiHidden/>
-    <w:unhideWhenUsed/>
-  </w:style>
-  <w:style w:type="character" w:customStyle="1" w:styleId="Heading1Char">
-    <w:name w:val="Heading 1 Char"/>
-    <w:basedOn w:val="DefaultParagraphFont"/>
-    <w:link w:val="Heading1"/>
-    <w:uiPriority w:val="9"/>
-    <w:rsid w:val="002439A5"/>
-    <w:rPr>
-      <w:rFonts w:asciiTheme="majorHAnsi" w:eastAsiaTheme="majorEastAsia" w:hAnsiTheme="majorHAnsi" w:cstheme="majorBidi"/>
-      <w:color w:val="0F4761" w:themeColor="accent1" w:themeShade="BF"/>
-      <w:sz w:val="40"/>
-      <w:szCs w:val="40"/>
-    </w:rPr>
-  </w:style>
-  <w:style w:type="character" w:customStyle="1" w:styleId="Heading2Char">
-    <w:name w:val="Heading 2 Char"/>
-    <w:basedOn w:val="DefaultParagraphFont"/>
-    <w:link w:val="Heading2"/>
-    <w:uiPriority w:val="9"/>
-    <w:rsid w:val="002439A5"/>
-    <w:rPr>
-      <w:rFonts w:asciiTheme="majorHAnsi" w:eastAsiaTheme="majorEastAsia" w:hAnsiTheme="majorHAnsi" w:cstheme="majorBidi"/>
-      <w:color w:val="0F4761" w:themeColor="accent1" w:themeShade="BF"/>
-      <w:sz w:val="32"/>
-      <w:szCs w:val="32"/>
-    </w:rPr>
-  </w:style>
-  <w:style w:type="character" w:customStyle="1" w:styleId="Heading3Char">
-    <w:name w:val="Heading 3 Char"/>
-    <w:basedOn w:val="DefaultParagraphFont"/>
-    <w:link w:val="Heading3"/>
-    <w:uiPriority w:val="9"/>
-    <w:rsid w:val="002439A5"/>
-    <w:rPr>
-      <w:rFonts w:ascii="Merriweather" w:eastAsiaTheme="majorEastAsia" w:hAnsi="Merriweather" w:cstheme="majorBidi"/>
-      <w:color w:val="0F4761" w:themeColor="accent1" w:themeShade="BF"/>
-      <w:sz w:val="28"/>
-      <w:szCs w:val="28"/>
-    </w:rPr>
-  </w:style>
-  <w:style w:type="character" w:customStyle="1" w:styleId="Heading4Char">
-    <w:name w:val="Heading 4 Char"/>
-    <w:basedOn w:val="DefaultParagraphFont"/>
-    <w:link w:val="Heading4"/>
-    <w:uiPriority w:val="9"/>
-    <w:rsid w:val="002439A5"/>
-    <w:rPr>
-      <w:rFonts w:ascii="Merriweather" w:eastAsiaTheme="majorEastAsia" w:hAnsi="Merriweather" w:cstheme="majorBidi"/>
-      <w:i/>
-      <w:iCs/>
-      <w:color w:val="0F4761" w:themeColor="accent1" w:themeShade="BF"/>
-    </w:rPr>
-  </w:style>
-  <w:style w:type="character" w:customStyle="1" w:styleId="Heading5Char">
-    <w:name w:val="Heading 5 Char"/>
-    <w:basedOn w:val="DefaultParagraphFont"/>
-    <w:link w:val="Heading5"/>
-    <w:uiPriority w:val="9"/>
-    <w:rsid w:val="002439A5"/>
-    <w:rPr>
-      <w:rFonts w:ascii="Merriweather" w:eastAsiaTheme="majorEastAsia" w:hAnsi="Merriweather" w:cstheme="majorBidi"/>
-      <w:color w:val="0F4761" w:themeColor="accent1" w:themeShade="BF"/>
-    </w:rPr>
-  </w:style>
-  <w:style w:type="character" w:customStyle="1" w:styleId="Heading6Char">
-    <w:name w:val="Heading 6 Char"/>
-    <w:basedOn w:val="DefaultParagraphFont"/>
-    <w:link w:val="Heading6"/>
-    <w:uiPriority w:val="9"/>
-    <w:rsid w:val="002439A5"/>
-    <w:rPr>
-      <w:rFonts w:ascii="Merriweather" w:eastAsiaTheme="majorEastAsia" w:hAnsi="Merriweather" w:cstheme="majorBidi"/>
-      <w:i/>
-      <w:iCs/>
-      <w:color w:val="595959" w:themeColor="text1" w:themeTint="A6"/>
-    </w:rPr>
-  </w:style>
-  <w:style w:type="character" w:customStyle="1" w:styleId="Heading7Char">
-    <w:name w:val="Heading 7 Char"/>
-    <w:basedOn w:val="DefaultParagraphFont"/>
-    <w:link w:val="Heading7"/>
-    <w:uiPriority w:val="9"/>
-    <w:rsid w:val="002439A5"/>
-    <w:rPr>
-      <w:rFonts w:ascii="Merriweather" w:eastAsiaTheme="majorEastAsia" w:hAnsi="Merriweather" w:cstheme="majorBidi"/>
-      <w:color w:val="595959" w:themeColor="text1" w:themeTint="A6"/>
-    </w:rPr>
-  </w:style>
-  <w:style w:type="character" w:customStyle="1" w:styleId="Heading8Char">
-    <w:name w:val="Heading 8 Char"/>
-    <w:basedOn w:val="DefaultParagraphFont"/>
-    <w:link w:val="Heading8"/>
-    <w:uiPriority w:val="9"/>
-    <w:rsid w:val="002439A5"/>
-    <w:rPr>
-      <w:rFonts w:ascii="Merriweather" w:eastAsiaTheme="majorEastAsia" w:hAnsi="Merriweather" w:cstheme="majorBidi"/>
-      <w:i/>
-      <w:iCs/>
-      <w:color w:val="272727" w:themeColor="text1" w:themeTint="D8"/>
-    </w:rPr>
-  </w:style>
-  <w:style w:type="character" w:customStyle="1" w:styleId="Heading9Char">
-    <w:name w:val="Heading 9 Char"/>
-    <w:basedOn w:val="DefaultParagraphFont"/>
-    <w:link w:val="Heading9"/>
-    <w:uiPriority w:val="9"/>
-    <w:rsid w:val="002439A5"/>
-    <w:rPr>
-      <w:rFonts w:ascii="Merriweather" w:eastAsiaTheme="majorEastAsia" w:hAnsi="Merriweather" w:cstheme="majorBidi"/>
-      <w:color w:val="272727" w:themeColor="text1" w:themeTint="D8"/>
-    </w:rPr>
-  </w:style>
-  <w:style w:type="paragraph" w:styleId="Title">
-    <w:name w:val="Title"/>
-    <w:basedOn w:val="Normal"/>
-    <w:next w:val="Normal"/>
-    <w:link w:val="TitleChar"/>
-    <w:uiPriority w:val="10"/>
-    <w:qFormat/>
-    <w:rsid w:val="007C63F8"/>
-    <w:pPr>
-      <w:spacing w:after="80" w:line="240" w:lineRule="auto"/>
-      <w:contextualSpacing/>
-    </w:pPr>
-    <w:rPr>
-      <w:rFonts w:asciiTheme="majorHAnsi" w:eastAsiaTheme="majorEastAsia" w:hAnsiTheme="majorHAnsi" w:cstheme="majorBidi"/>
-      <w:spacing w:val="-10"/>
-      <w:kern w:val="28"/>
-      <w:sz w:val="56"/>
-      <w:szCs w:val="56"/>
-    </w:rPr>
-  </w:style>
-  <w:style w:type="character" w:customStyle="1" w:styleId="TitleChar">
-    <w:name w:val="Title Char"/>
-    <w:basedOn w:val="DefaultParagraphFont"/>
-    <w:link w:val="Title"/>
-    <w:uiPriority w:val="10"/>
-    <w:rsid w:val="002439A5"/>
-    <w:rPr>
-      <w:rFonts w:asciiTheme="majorHAnsi" w:eastAsiaTheme="majorEastAsia" w:hAnsiTheme="majorHAnsi" w:cstheme="majorBidi"/>
-      <w:spacing w:val="-10"/>
-      <w:kern w:val="28"/>
-      <w:sz w:val="56"/>
-      <w:szCs w:val="56"/>
-    </w:rPr>
-  </w:style>
-  <w:style w:type="paragraph" w:styleId="Subtitle">
-    <w:name w:val="Subtitle"/>
-    <w:basedOn w:val="Normal"/>
-    <w:next w:val="Normal"/>
-    <w:link w:val="SubtitleChar"/>
-    <w:uiPriority w:val="11"/>
-    <w:qFormat/>
-    <w:rsid w:val="007C63F8"/>
-    <w:pPr>
-      <w:numPr>
-        <w:ilvl w:val="1"/>
-      </w:numPr>
-    </w:pPr>
-    <w:rPr>
-      <w:rFonts w:eastAsiaTheme="majorEastAsia" w:cstheme="majorBidi"/>
-      <w:color w:val="595959" w:themeColor="text1" w:themeTint="A6"/>
-      <w:spacing w:val="15"/>
-      <w:sz w:val="28"/>
-      <w:szCs w:val="28"/>
-    </w:rPr>
-  </w:style>
-  <w:style w:type="character" w:customStyle="1" w:styleId="SubtitleChar">
-    <w:name w:val="Subtitle Char"/>
-    <w:basedOn w:val="DefaultParagraphFont"/>
-    <w:link w:val="Subtitle"/>
-    <w:uiPriority w:val="11"/>
-    <w:rsid w:val="002439A5"/>
-    <w:rPr>
-      <w:rFonts w:ascii="Merriweather" w:eastAsiaTheme="majorEastAsia" w:hAnsi="Merriweather" w:cstheme="majorBidi"/>
-      <w:color w:val="595959" w:themeColor="text1" w:themeTint="A6"/>
-      <w:spacing w:val="15"/>
-      <w:sz w:val="28"/>
-      <w:szCs w:val="28"/>
-    </w:rPr>
-  </w:style>
-  <w:style w:type="paragraph" w:styleId="Quote">
-    <w:name w:val="Quote"/>
-    <w:basedOn w:val="Normal"/>
-    <w:next w:val="Normal"/>
-    <w:link w:val="QuoteChar"/>
-    <w:uiPriority w:val="29"/>
-    <w:qFormat/>
-    <w:rsid w:val="007C63F8"/>
-    <w:pPr>
-      <w:spacing w:before="160"/>
-      <w:jc w:val="center"/>
-    </w:pPr>
-    <w:rPr>
-      <w:i/>
-      <w:iCs/>
-      <w:color w:val="404040" w:themeColor="text1" w:themeTint="BF"/>
-    </w:rPr>
-  </w:style>
-  <w:style w:type="character" w:customStyle="1" w:styleId="QuoteChar">
-    <w:name w:val="Quote Char"/>
-    <w:basedOn w:val="DefaultParagraphFont"/>
-    <w:link w:val="Quote"/>
-    <w:uiPriority w:val="29"/>
-    <w:rsid w:val="002439A5"/>
-    <w:rPr>
-      <w:rFonts w:ascii="Merriweather" w:hAnsi="Merriweather"/>
-      <w:i/>
-      <w:iCs/>
-      <w:color w:val="404040" w:themeColor="text1" w:themeTint="BF"/>
-    </w:rPr>
-  </w:style>
-  <w:style w:type="paragraph" w:styleId="ListParagraph">
-    <w:name w:val="List Paragraph"/>
-    <w:basedOn w:val="Normal"/>
-    <w:uiPriority w:val="34"/>
-    <w:qFormat/>
-    <w:rsid w:val="007C63F8"/>
-    <w:pPr>
-      <w:ind w:left="720"/>
-      <w:contextualSpacing/>
-    </w:pPr>
-  </w:style>
-  <w:style w:type="character" w:styleId="IntenseEmphasis">
-    <w:name w:val="Intense Emphasis"/>
-    <w:basedOn w:val="DefaultParagraphFont"/>
-    <w:uiPriority w:val="21"/>
-    <w:qFormat/>
-    <w:rsid w:val="007C63F8"/>
-    <w:rPr>
-      <w:i/>
-      <w:iCs/>
-      <w:color w:val="0F4761" w:themeColor="accent1" w:themeShade="BF"/>
-    </w:rPr>
-  </w:style>
-  <w:style w:type="paragraph" w:styleId="IntenseQuote">
-    <w:name w:val="Intense Quote"/>
-    <w:basedOn w:val="Normal"/>
-    <w:next w:val="Normal"/>
-    <w:link w:val="IntenseQuoteChar"/>
-    <w:uiPriority w:val="30"/>
-    <w:qFormat/>
-    <w:rsid w:val="007C63F8"/>
-    <w:pPr>
-      <w:pBdr>
-        <w:top w:val="single" w:sz="4" w:space="10" w:color="0F4761" w:themeColor="accent1" w:themeShade="BF"/>
-        <w:bottom w:val="single" w:sz="4" w:space="10" w:color="0F4761" w:themeColor="accent1" w:themeShade="BF"/>
-      </w:pBdr>
-      <w:spacing w:before="360" w:after="360"/>
-      <w:ind w:left="864" w:right="864"/>
-      <w:jc w:val="center"/>
-    </w:pPr>
-    <w:rPr>
-      <w:i/>
-      <w:iCs/>
-      <w:color w:val="0F4761" w:themeColor="accent1" w:themeShade="BF"/>
-    </w:rPr>
-  </w:style>
-  <w:style w:type="character" w:customStyle="1" w:styleId="IntenseQuoteChar">
-    <w:name w:val="Intense Quote Char"/>
-    <w:basedOn w:val="DefaultParagraphFont"/>
-    <w:link w:val="IntenseQuote"/>
-    <w:uiPriority w:val="30"/>
-    <w:rsid w:val="002439A5"/>
-    <w:rPr>
-      <w:rFonts w:ascii="Merriweather" w:hAnsi="Merriweather"/>
-      <w:i/>
-      <w:iCs/>
-      <w:color w:val="0F4761" w:themeColor="accent1" w:themeShade="BF"/>
-    </w:rPr>
-  </w:style>
-  <w:style w:type="character" w:styleId="IntenseReference">
-    <w:name w:val="Intense Reference"/>
-    <w:basedOn w:val="DefaultParagraphFont"/>
-    <w:uiPriority w:val="32"/>
-    <w:qFormat/>
-    <w:rsid w:val="007C63F8"/>
-    <w:rPr>
-      <w:b/>
-      <w:bCs/>
-      <w:smallCaps/>
-      <w:color w:val="0F4761" w:themeColor="accent1" w:themeShade="BF"/>
-      <w:spacing w:val="5"/>
-    </w:rPr>
-  </w:style>
-  <w:style w:type="paragraph" w:styleId="Header">
-    <w:name w:val="header"/>
-    <w:basedOn w:val="Normal"/>
-    <w:link w:val="HeaderChar"/>
-    <w:uiPriority w:val="99"/>
-    <w:rsid w:val="007C63F8"/>
-    <w:pPr>
-      <w:tabs>
-        <w:tab w:val="center" w:pos="4513"/>
-        <w:tab w:val="right" w:pos="9026"/>
-      </w:tabs>
-      <w:spacing w:after="0" w:line="240" w:lineRule="auto"/>
-    </w:pPr>
-  </w:style>
-  <w:style w:type="character" w:customStyle="1" w:styleId="HeaderChar">
-    <w:name w:val="Header Char"/>
-    <w:basedOn w:val="DefaultParagraphFont"/>
-    <w:link w:val="Header"/>
-    <w:uiPriority w:val="99"/>
-    <w:rsid w:val="002439A5"/>
-    <w:rPr>
-      <w:rFonts w:ascii="Merriweather" w:hAnsi="Merriweather"/>
-    </w:rPr>
-  </w:style>
-  <w:style w:type="paragraph" w:styleId="Footer">
-    <w:name w:val="footer"/>
-    <w:basedOn w:val="Normal"/>
-    <w:link w:val="FooterChar"/>
-    <w:uiPriority w:val="99"/>
-    <w:rsid w:val="007C63F8"/>
-    <w:pPr>
-      <w:tabs>
-        <w:tab w:val="center" w:pos="4513"/>
-        <w:tab w:val="right" w:pos="9026"/>
-      </w:tabs>
-      <w:spacing w:after="0" w:line="240" w:lineRule="auto"/>
-    </w:pPr>
-  </w:style>
-  <w:style w:type="character" w:customStyle="1" w:styleId="FooterChar">
-    <w:name w:val="Footer Char"/>
-    <w:basedOn w:val="DefaultParagraphFont"/>
-    <w:link w:val="Footer"/>
-    <w:uiPriority w:val="99"/>
-    <w:rsid w:val="002439A5"/>
-    <w:rPr>
-      <w:rFonts w:ascii="Merriweather" w:hAnsi="Merriweather"/>
-    </w:rPr>
-  </w:style>
-  <w:style w:type="paragraph" w:styleId="NoSpacing">
-    <w:name w:val="No Spacing"/>
-    <w:link w:val="NoSpacingChar"/>
-    <w:uiPriority w:val="1"/>
-    <w:qFormat/>
-    <w:rsid w:val="007C63F8"/>
-    <w:pPr>
-      <w:spacing w:after="0" w:line="240" w:lineRule="auto"/>
-    </w:pPr>
-    <w:rPr>
-      <w:rFonts w:eastAsiaTheme="minorEastAsia"/>
-      <w:kern w:val="0"/>
-      <w:sz w:val="22"/>
-      <w:szCs w:val="22"/>
-      <w:lang w:val="en-US"/>
-      <w14:ligatures w14:val="none"/>
-    </w:rPr>
-  </w:style>
-  <w:style w:type="character" w:customStyle="1" w:styleId="NoSpacingChar">
-    <w:name w:val="No Spacing Char"/>
-    <w:basedOn w:val="DefaultParagraphFont"/>
-    <w:link w:val="NoSpacing"/>
-    <w:uiPriority w:val="1"/>
-    <w:rsid w:val="002439A5"/>
-    <w:rPr>
-      <w:rFonts w:eastAsiaTheme="minorEastAsia"/>
-      <w:kern w:val="0"/>
-      <w:sz w:val="22"/>
-      <w:szCs w:val="22"/>
-      <w:lang w:val="en-US"/>
-      <w14:ligatures w14:val="none"/>
-    </w:rPr>
-  </w:style>
-  <w:style w:type="character" w:styleId="PlaceholderText">
-    <w:name w:val="Placeholder Text"/>
-    <w:basedOn w:val="DefaultParagraphFont"/>
-    <w:uiPriority w:val="99"/>
-    <w:rsid w:val="00885BD5"/>
-    <w:rPr>
-      <w:color w:val="666666"/>
-    </w:rPr>
-  </w:style>
-  <w:style w:type="paragraph" w:styleId="TOCHeading">
-    <w:name w:val="TOC Heading"/>
-    <w:basedOn w:val="Heading1"/>
-    <w:next w:val="Normal"/>
-    <w:uiPriority w:val="39"/>
-    <w:qFormat/>
-    <w:rsid w:val="00061448"/>
-    <w:pPr>
-      <w:spacing w:before="240" w:after="0" w:line="259" w:lineRule="auto"/>
-      <w:outlineLvl w:val="9"/>
-    </w:pPr>
-    <w:rPr>
-      <w:kern w:val="0"/>
-      <w:sz w:val="32"/>
-      <w:szCs w:val="32"/>
-      <w:lang w:val="en-US"/>
-      <w14:ligatures w14:val="none"/>
-    </w:rPr>
-  </w:style>
-</w:styles>
-</file>
-
-<file path=word/glossary/document.xml><?xml version="1.0" encoding="utf-8"?>
+<file path=word\glossary\document.xml><?xml version="1.0" encoding="utf-8"?>
 <w:glossaryDocument xmlns:wpc="http://schemas.microsoft.com/office/word/2010/wordprocessingCanvas" xmlns:cx="http://schemas.microsoft.com/office/drawing/2014/chartex" xmlns:cx1="http://schemas.microsoft.com/office/drawing/2015/9/8/chartex" xmlns:cx2="http://schemas.microsoft.com/office/drawing/2015/10/21/chartex" xmlns:cx3="http://schemas.microsoft.com/office/drawing/2016/5/9/chartex" xmlns:cx4="http://schemas.microsoft.com/office/drawing/2016/5/10/chartex" xmlns:cx5="http://schemas.microsoft.com/office/drawing/2016/5/11/chartex" xmlns:cx6="http://schemas.microsoft.com/office/drawing/2016/5/12/chartex" xmlns:cx7="http://schemas.microsoft.com/office/drawing/2016/5/13/chartex" xmlns:cx8="http://schemas.microsoft.com/office/drawing/2016/5/14/chartex" xmlns:mc="http://schemas.openxmlformats.org/markup-compatibility/2006" xmlns:aink="http://schemas.microsoft.com/office/drawing/2016/ink" xmlns:am3d="http://schemas.microsoft.com/office/drawing/2017/model3d" xmlns:o="urn:schemas-microsoft-com:office:office" xmlns:oel="http://schemas.microsoft.com/office/2019/extlst" xmlns:r="http://schemas.openxmlformats.org/officeDocument/2006/relationships" xmlns:m="http://schemas.openxmlformats.org/officeDocument/2006/math" xmlns:v="urn:schemas-microsoft-com:vml" xmlns:wp14="http://schemas.microsoft.com/office/word/2010/wordprocessingDrawing" xmlns:wp="http://schemas.openxmlformats.org/drawingml/2006/wordprocessingDrawing" xmlns:w10="urn:schemas-microsoft-com:office:word" xmlns:w="http://schemas.openxmlformats.org/wordprocessingml/2006/main" xmlns:w14="http://schemas.microsoft.com/office/word/2010/wordml" xmlns:w15="http://schemas.microsoft.com/office/word/2012/wordml" xmlns:w16cex="http://schemas.microsoft.com/office/word/2018/wordml/cex" xmlns:w16cid="http://schemas.microsoft.com/office/word/2016/wordml/cid" xmlns:w16="http://schemas.microsoft.com/office/word/2018/wordml" xmlns:w16du="http://schemas.microsoft.com/office/word/2023/wordml/word16du" xmlns:w16sdtdh="http://schemas.microsoft.com/office/word/2020/wordml/sdtdatahash" xmlns:w16sdtfl="http://schemas.microsoft.com/office/word/2024/wordml/sdtformatlock" xmlns:w16se="http://schemas.microsoft.com/office/word/2015/wordml/symex" xmlns:wpg="http://schemas.microsoft.com/office/word/2010/wordprocessingGroup" xmlns:wpi="http://schemas.microsoft.com/office/word/2010/wordprocessingInk" xmlns:wne="http://schemas.microsoft.com/office/word/2006/wordml" xmlns:wps="http://schemas.microsoft.com/office/word/2010/wordprocessingShape" mc:Ignorable="w14 w15 w16se w16cid w16 w16cex w16sdtdh w16sdtfl w16du wp14">
   <w:docParts>
     <w:docPart>
@@ -2399,7 +1498,7 @@
 </w:glossaryDocument>
 </file>
 
-<file path=word/glossary/fontTable.xml><?xml version="1.0" encoding="utf-8"?>
+<file path=word\glossary\fontTable.xml><?xml version="1.0" encoding="utf-8"?>
 <w:fonts xmlns:mc="http://schemas.openxmlformats.org/markup-compatibility/2006" xmlns:r="http://schemas.openxmlformats.org/officeDocument/2006/relationships" xmlns:w="http://schemas.openxmlformats.org/wordprocessingml/2006/main" xmlns:w14="http://schemas.microsoft.com/office/word/2010/wordml" xmlns:w15="http://schemas.microsoft.com/office/word/2012/wordml" xmlns:w16cex="http://schemas.microsoft.com/office/word/2018/wordml/cex" xmlns:w16cid="http://schemas.microsoft.com/office/word/2016/wordml/cid" xmlns:w16="http://schemas.microsoft.com/office/word/2018/wordml" xmlns:w16du="http://schemas.microsoft.com/office/word/2023/wordml/word16du" xmlns:w16sdtdh="http://schemas.microsoft.com/office/word/2020/wordml/sdtdatahash" xmlns:w16sdtfl="http://schemas.microsoft.com/office/word/2024/wordml/sdtformatlock" xmlns:w16se="http://schemas.microsoft.com/office/word/2015/wordml/symex" mc:Ignorable="w14 w15 w16se w16cid w16 w16cex w16sdtdh w16sdtfl w16du">
   <w:font w:name="Aptos">
     <w:charset w:val="00"/>
@@ -2429,7 +1528,7 @@
 </w:fonts>
 </file>
 
-<file path=word/glossary/settings.xml><?xml version="1.0" encoding="utf-8"?>
+<file path=word\glossary\settings.xml><?xml version="1.0" encoding="utf-8"?>
 <w:settings xmlns:mc="http://schemas.openxmlformats.org/markup-compatibility/2006" xmlns:o="urn:schemas-microsoft-com:office:office" xmlns:r="http://schemas.openxmlformats.org/officeDocument/2006/relationships" xmlns:m="http://schemas.openxmlformats.org/officeDocument/2006/math" xmlns:v="urn:schemas-microsoft-com:vml" xmlns:w10="urn:schemas-microsoft-com:office:word" xmlns:w="http://schemas.openxmlformats.org/wordprocessingml/2006/main" xmlns:w14="http://schemas.microsoft.com/office/word/2010/wordml" xmlns:w15="http://schemas.microsoft.com/office/word/2012/wordml" xmlns:w16cex="http://schemas.microsoft.com/office/word/2018/wordml/cex" xmlns:w16cid="http://schemas.microsoft.com/office/word/2016/wordml/cid" xmlns:w16="http://schemas.microsoft.com/office/word/2018/wordml" xmlns:w16du="http://schemas.microsoft.com/office/word/2023/wordml/word16du" xmlns:w16sdtdh="http://schemas.microsoft.com/office/word/2020/wordml/sdtdatahash" xmlns:w16sdtfl="http://schemas.microsoft.com/office/word/2024/wordml/sdtformatlock" xmlns:w16se="http://schemas.microsoft.com/office/word/2015/wordml/symex" xmlns:sl="http://schemas.openxmlformats.org/schemaLibrary/2006/main" mc:Ignorable="w14 w15 w16se w16cid w16 w16cex w16sdtdh w16sdtfl w16du">
   <w:view w:val="normal"/>
   <w:defaultTabStop w:val="720"/>
@@ -2477,7 +1576,7 @@
 </w:settings>
 </file>
 
-<file path=word/glossary/styles.xml><?xml version="1.0" encoding="utf-8"?>
+<file path=word\glossary\styles.xml><?xml version="1.0" encoding="utf-8"?>
 <w:styles xmlns:mc="http://schemas.openxmlformats.org/markup-compatibility/2006" xmlns:r="http://schemas.openxmlformats.org/officeDocument/2006/relationships" xmlns:w="http://schemas.openxmlformats.org/wordprocessingml/2006/main" xmlns:w14="http://schemas.microsoft.com/office/word/2010/wordml" xmlns:w15="http://schemas.microsoft.com/office/word/2012/wordml" xmlns:w16cex="http://schemas.microsoft.com/office/word/2018/wordml/cex" xmlns:w16cid="http://schemas.microsoft.com/office/word/2016/wordml/cid" xmlns:w16="http://schemas.microsoft.com/office/word/2018/wordml" xmlns:w16du="http://schemas.microsoft.com/office/word/2023/wordml/word16du" xmlns:w16sdtdh="http://schemas.microsoft.com/office/word/2020/wordml/sdtdatahash" xmlns:w16sdtfl="http://schemas.microsoft.com/office/word/2024/wordml/sdtformatlock" xmlns:w16se="http://schemas.microsoft.com/office/word/2015/wordml/symex" mc:Ignorable="w14 w15 w16se w16cid w16 w16cex w16sdtdh w16sdtfl w16du">
   <w:docDefaults>
     <w:rPrDefault>
@@ -2926,14 +2025,1094 @@
 </w:styles>
 </file>
 
-<file path=word/glossary/webSettings.xml><?xml version="1.0" encoding="utf-8"?>
+<file path=word\glossary\webSettings.xml><?xml version="1.0" encoding="utf-8"?>
 <w:webSettings xmlns:mc="http://schemas.openxmlformats.org/markup-compatibility/2006" xmlns:r="http://schemas.openxmlformats.org/officeDocument/2006/relationships" xmlns:w="http://schemas.openxmlformats.org/wordprocessingml/2006/main" xmlns:w14="http://schemas.microsoft.com/office/word/2010/wordml" xmlns:w15="http://schemas.microsoft.com/office/word/2012/wordml" xmlns:w16cex="http://schemas.microsoft.com/office/word/2018/wordml/cex" xmlns:w16cid="http://schemas.microsoft.com/office/word/2016/wordml/cid" xmlns:w16="http://schemas.microsoft.com/office/word/2018/wordml" xmlns:w16du="http://schemas.microsoft.com/office/word/2023/wordml/word16du" xmlns:w16sdtdh="http://schemas.microsoft.com/office/word/2020/wordml/sdtdatahash" xmlns:w16sdtfl="http://schemas.microsoft.com/office/word/2024/wordml/sdtformatlock" xmlns:w16se="http://schemas.microsoft.com/office/word/2015/wordml/symex" mc:Ignorable="w14 w15 w16se w16cid w16 w16cex w16sdtdh w16sdtfl w16du">
   <w:optimizeForBrowser/>
   <w:allowPNG/>
 </w:webSettings>
 </file>
 
-<file path=word/theme/theme1.xml><?xml version="1.0" encoding="utf-8"?>
+<file path=word\header1.xml><?xml version="1.0" encoding="utf-8"?>
+<w:hdr xmlns:wpc="http://schemas.microsoft.com/office/word/2010/wordprocessingCanvas" xmlns:cx="http://schemas.microsoft.com/office/drawing/2014/chartex" xmlns:cx1="http://schemas.microsoft.com/office/drawing/2015/9/8/chartex" xmlns:cx2="http://schemas.microsoft.com/office/drawing/2015/10/21/chartex" xmlns:cx3="http://schemas.microsoft.com/office/drawing/2016/5/9/chartex" xmlns:cx4="http://schemas.microsoft.com/office/drawing/2016/5/10/chartex" xmlns:cx5="http://schemas.microsoft.com/office/drawing/2016/5/11/chartex" xmlns:cx6="http://schemas.microsoft.com/office/drawing/2016/5/12/chartex" xmlns:cx7="http://schemas.microsoft.com/office/drawing/2016/5/13/chartex" xmlns:cx8="http://schemas.microsoft.com/office/drawing/2016/5/14/chartex" xmlns:mc="http://schemas.openxmlformats.org/markup-compatibility/2006" xmlns:aink="http://schemas.microsoft.com/office/drawing/2016/ink" xmlns:am3d="http://schemas.microsoft.com/office/drawing/2017/model3d" xmlns:o="urn:schemas-microsoft-com:office:office" xmlns:oel="http://schemas.microsoft.com/office/2019/extlst" xmlns:r="http://schemas.openxmlformats.org/officeDocument/2006/relationships" xmlns:m="http://schemas.openxmlformats.org/officeDocument/2006/math" xmlns:v="urn:schemas-microsoft-com:vml" xmlns:wp14="http://schemas.microsoft.com/office/word/2010/wordprocessingDrawing" xmlns:wp="http://schemas.openxmlformats.org/drawingml/2006/wordprocessingDrawing" xmlns:w10="urn:schemas-microsoft-com:office:word" xmlns:w="http://schemas.openxmlformats.org/wordprocessingml/2006/main" xmlns:w14="http://schemas.microsoft.com/office/word/2010/wordml" xmlns:w15="http://schemas.microsoft.com/office/word/2012/wordml" xmlns:w16cex="http://schemas.microsoft.com/office/word/2018/wordml/cex" xmlns:w16cid="http://schemas.microsoft.com/office/word/2016/wordml/cid" xmlns:w16="http://schemas.microsoft.com/office/word/2018/wordml" xmlns:w16du="http://schemas.microsoft.com/office/word/2023/wordml/word16du" xmlns:w16sdtdh="http://schemas.microsoft.com/office/word/2020/wordml/sdtdatahash" xmlns:w16sdtfl="http://schemas.microsoft.com/office/word/2024/wordml/sdtformatlock" xmlns:w16se="http://schemas.microsoft.com/office/word/2015/wordml/symex" xmlns:wpg="http://schemas.microsoft.com/office/word/2010/wordprocessingGroup" xmlns:wpi="http://schemas.microsoft.com/office/word/2010/wordprocessingInk" xmlns:wne="http://schemas.microsoft.com/office/word/2006/wordml" xmlns:wps="http://schemas.microsoft.com/office/word/2010/wordprocessingShape" mc:Ignorable="w14 w15 w16se w16cid w16 w16cex w16sdtdh w16sdtfl w16du wp14">
+  <w:p>
+    <w:pPr>
+      <w:pStyle w:val="Header"/>
+    </w:pPr>
+  </w:p>
+</w:hdr>
+</file>
+
+<file path=word\header2.xml><?xml version="1.0" encoding="utf-8"?>
+<w:hdr xmlns:wpc="http://schemas.microsoft.com/office/word/2010/wordprocessingCanvas" xmlns:cx="http://schemas.microsoft.com/office/drawing/2014/chartex" xmlns:cx1="http://schemas.microsoft.com/office/drawing/2015/9/8/chartex" xmlns:cx2="http://schemas.microsoft.com/office/drawing/2015/10/21/chartex" xmlns:cx3="http://schemas.microsoft.com/office/drawing/2016/5/9/chartex" xmlns:cx4="http://schemas.microsoft.com/office/drawing/2016/5/10/chartex" xmlns:cx5="http://schemas.microsoft.com/office/drawing/2016/5/11/chartex" xmlns:cx6="http://schemas.microsoft.com/office/drawing/2016/5/12/chartex" xmlns:cx7="http://schemas.microsoft.com/office/drawing/2016/5/13/chartex" xmlns:cx8="http://schemas.microsoft.com/office/drawing/2016/5/14/chartex" xmlns:mc="http://schemas.openxmlformats.org/markup-compatibility/2006" xmlns:aink="http://schemas.microsoft.com/office/drawing/2016/ink" xmlns:am3d="http://schemas.microsoft.com/office/drawing/2017/model3d" xmlns:o="urn:schemas-microsoft-com:office:office" xmlns:oel="http://schemas.microsoft.com/office/2019/extlst" xmlns:r="http://schemas.openxmlformats.org/officeDocument/2006/relationships" xmlns:m="http://schemas.openxmlformats.org/officeDocument/2006/math" xmlns:v="urn:schemas-microsoft-com:vml" xmlns:wp14="http://schemas.microsoft.com/office/word/2010/wordprocessingDrawing" xmlns:wp="http://schemas.openxmlformats.org/drawingml/2006/wordprocessingDrawing" xmlns:w10="urn:schemas-microsoft-com:office:word" xmlns:w="http://schemas.openxmlformats.org/wordprocessingml/2006/main" xmlns:w14="http://schemas.microsoft.com/office/word/2010/wordml" xmlns:w15="http://schemas.microsoft.com/office/word/2012/wordml" xmlns:w16cex="http://schemas.microsoft.com/office/word/2018/wordml/cex" xmlns:w16cid="http://schemas.microsoft.com/office/word/2016/wordml/cid" xmlns:w16="http://schemas.microsoft.com/office/word/2018/wordml" xmlns:w16du="http://schemas.microsoft.com/office/word/2023/wordml/word16du" xmlns:w16sdtdh="http://schemas.microsoft.com/office/word/2020/wordml/sdtdatahash" xmlns:w16sdtfl="http://schemas.microsoft.com/office/word/2024/wordml/sdtformatlock" xmlns:w16se="http://schemas.microsoft.com/office/word/2015/wordml/symex" xmlns:wpg="http://schemas.microsoft.com/office/word/2010/wordprocessingGroup" xmlns:wpi="http://schemas.microsoft.com/office/word/2010/wordprocessingInk" xmlns:wne="http://schemas.microsoft.com/office/word/2006/wordml" xmlns:wps="http://schemas.microsoft.com/office/word/2010/wordprocessingShape" mc:Ignorable="w14 w15 w16se w16cid w16 w16cex w16sdtdh w16sdtfl w16du wp14">
+  <w:p>
+    <w:pPr>
+      <w:pStyle w:val="Header"/>
+    </w:pPr>
+    <w:fldSimple w:instr=" DOCPROPERTY  &quot;Document number&quot;  \* MERGEFORMAT ">
+      <w:r>
+        <w:t>CHATCARD-SSS</w:t>
+      </w:r>
+    </w:fldSimple>
+    <w:r>
+      <w:ptab w:relativeTo="margin" w:alignment="center" w:leader="none"/>
+    </w:r>
+    <w:sdt>
+      <w:sdtPr>
+        <w:alias w:val="Title"/>
+        <w:tag w:val=""/>
+        <w:id w:val="796717465"/>
+        <w:placeholder>
+          <w:docPart w:val="8B4EBC847CE243D686A6A59FDB59F0B2"/>
+        </w:placeholder>
+        <w:showingPlcHdr/>
+        <w:dataBinding w:prefixMappings="xmlns:ns0='http://purl.org/dc/elements/1.1/' xmlns:ns1='http://schemas.openxmlformats.org/package/2006/metadata/core-properties' " w:xpath="/ns1:coreProperties[1]/ns0:title[1]" w:storeItemID="{6C3C8BC8-F283-45AE-878A-BAB7291924A1}"/>
+        <w:text/>
+      </w:sdtPr>
+      <w:sdtContent>
+        <w:r>
+          <w:rPr>
+            <w:rStyle w:val="PlaceholderText"/>
+          </w:rPr>
+          <w:t>[Title]</w:t>
+        </w:r>
+      </w:sdtContent>
+    </w:sdt>
+    <w:r>
+      <w:ptab w:relativeTo="margin" w:alignment="right" w:leader="none"/>
+    </w:r>
+    <w:sdt>
+      <w:sdtPr>
+        <w:id w:val="968859952"/>
+        <w:placeholder>
+          <w:docPart w:val="694795E01CCB4B13B32733EA50ECE4EB"/>
+        </w:placeholder>
+        <w15:appearance w15:val="hidden"/>
+      </w:sdtPr>
+      <w:sdtContent>
+        <w:fldSimple w:instr=" DOCPROPERTY  Version  \* MERGEFORMAT ">
+          <w:r>
+            <w:t>v0.0.0</w:t>
+          </w:r>
+        </w:fldSimple>
+      </w:sdtContent>
+    </w:sdt>
+  </w:p>
+</w:hdr>
+</file>
+
+<file path=word\header3.xml><?xml version="1.0" encoding="utf-8"?>
+<w:hdr xmlns:wpc="http://schemas.microsoft.com/office/word/2010/wordprocessingCanvas" xmlns:cx="http://schemas.microsoft.com/office/drawing/2014/chartex" xmlns:cx1="http://schemas.microsoft.com/office/drawing/2015/9/8/chartex" xmlns:cx2="http://schemas.microsoft.com/office/drawing/2015/10/21/chartex" xmlns:cx3="http://schemas.microsoft.com/office/drawing/2016/5/9/chartex" xmlns:cx4="http://schemas.microsoft.com/office/drawing/2016/5/10/chartex" xmlns:cx5="http://schemas.microsoft.com/office/drawing/2016/5/11/chartex" xmlns:cx6="http://schemas.microsoft.com/office/drawing/2016/5/12/chartex" xmlns:cx7="http://schemas.microsoft.com/office/drawing/2016/5/13/chartex" xmlns:cx8="http://schemas.microsoft.com/office/drawing/2016/5/14/chartex" xmlns:mc="http://schemas.openxmlformats.org/markup-compatibility/2006" xmlns:aink="http://schemas.microsoft.com/office/drawing/2016/ink" xmlns:am3d="http://schemas.microsoft.com/office/drawing/2017/model3d" xmlns:o="urn:schemas-microsoft-com:office:office" xmlns:oel="http://schemas.microsoft.com/office/2019/extlst" xmlns:r="http://schemas.openxmlformats.org/officeDocument/2006/relationships" xmlns:m="http://schemas.openxmlformats.org/officeDocument/2006/math" xmlns:v="urn:schemas-microsoft-com:vml" xmlns:wp14="http://schemas.microsoft.com/office/word/2010/wordprocessingDrawing" xmlns:wp="http://schemas.openxmlformats.org/drawingml/2006/wordprocessingDrawing" xmlns:w10="urn:schemas-microsoft-com:office:word" xmlns:w="http://schemas.openxmlformats.org/wordprocessingml/2006/main" xmlns:w14="http://schemas.microsoft.com/office/word/2010/wordml" xmlns:w15="http://schemas.microsoft.com/office/word/2012/wordml" xmlns:w16cex="http://schemas.microsoft.com/office/word/2018/wordml/cex" xmlns:w16cid="http://schemas.microsoft.com/office/word/2016/wordml/cid" xmlns:w16="http://schemas.microsoft.com/office/word/2018/wordml" xmlns:w16du="http://schemas.microsoft.com/office/word/2023/wordml/word16du" xmlns:w16sdtdh="http://schemas.microsoft.com/office/word/2020/wordml/sdtdatahash" xmlns:w16sdtfl="http://schemas.microsoft.com/office/word/2024/wordml/sdtformatlock" xmlns:w16se="http://schemas.microsoft.com/office/word/2015/wordml/symex" xmlns:wpg="http://schemas.microsoft.com/office/word/2010/wordprocessingGroup" xmlns:wpi="http://schemas.microsoft.com/office/word/2010/wordprocessingInk" xmlns:wne="http://schemas.microsoft.com/office/word/2006/wordml" xmlns:wps="http://schemas.microsoft.com/office/word/2010/wordprocessingShape" mc:Ignorable="w14 w15 w16se w16cid w16 w16cex w16sdtdh w16sdtfl w16du wp14">
+  <w:p>
+    <w:pPr>
+      <w:pStyle w:val="Header"/>
+    </w:pPr>
+  </w:p>
+</w:hdr>
+</file>
+
+<file path=word\settings.xml><?xml version="1.0" encoding="utf-8"?>
+<w:settings xmlns:mc="http://schemas.openxmlformats.org/markup-compatibility/2006" xmlns:o="urn:schemas-microsoft-com:office:office" xmlns:r="http://schemas.openxmlformats.org/officeDocument/2006/relationships" xmlns:m="http://schemas.openxmlformats.org/officeDocument/2006/math" xmlns:v="urn:schemas-microsoft-com:vml" xmlns:w10="urn:schemas-microsoft-com:office:word" xmlns:w="http://schemas.openxmlformats.org/wordprocessingml/2006/main" xmlns:w14="http://schemas.microsoft.com/office/word/2010/wordml" xmlns:w15="http://schemas.microsoft.com/office/word/2012/wordml" xmlns:w16cex="http://schemas.microsoft.com/office/word/2018/wordml/cex" xmlns:w16cid="http://schemas.microsoft.com/office/word/2016/wordml/cid" xmlns:w16="http://schemas.microsoft.com/office/word/2018/wordml" xmlns:w16du="http://schemas.microsoft.com/office/word/2023/wordml/word16du" xmlns:w16sdtdh="http://schemas.microsoft.com/office/word/2020/wordml/sdtdatahash" xmlns:w16sdtfl="http://schemas.microsoft.com/office/word/2024/wordml/sdtformatlock" xmlns:w16se="http://schemas.microsoft.com/office/word/2015/wordml/symex" xmlns:sl="http://schemas.openxmlformats.org/schemaLibrary/2006/main" mc:Ignorable="w14 w15 w16se w16cid w16 w16cex w16sdtdh w16sdtfl w16du">
+  <w:zoom w:percent="100"/>
+  <w:proofState w:spelling="clean" w:grammar="clean"/>
+  <w:defaultTabStop w:val="720"/>
+  <w:characterSpacingControl w:val="doNotCompress"/>
+  <w:hdrShapeDefaults>
+    <o:shapedefaults v:ext="edit" spidmax="2050"/>
+  </w:hdrShapeDefaults>
+  <w:footnotePr>
+    <w:footnote w:id="-1"/>
+    <w:footnote w:id="0"/>
+  </w:footnotePr>
+  <w:endnotePr>
+    <w:endnote w:id="-1"/>
+    <w:endnote w:id="0"/>
+  </w:endnotePr>
+  <w:compat>
+    <w:compatSetting w:name="compatibilityMode" w:uri="http://schemas.microsoft.com/office/word" w:val="15"/>
+    <w:compatSetting w:name="overrideTableStyleFontSizeAndJustification" w:uri="http://schemas.microsoft.com/office/word" w:val="1"/>
+    <w:compatSetting w:name="enableOpenTypeFeatures" w:uri="http://schemas.microsoft.com/office/word" w:val="1"/>
+    <w:compatSetting w:name="doNotFlipMirrorIndents" w:uri="http://schemas.microsoft.com/office/word" w:val="1"/>
+    <w:compatSetting w:name="differentiateMultirowTableHeaders" w:uri="http://schemas.microsoft.com/office/word" w:val="1"/>
+    <w:compatSetting w:name="useWord2013TrackBottomHyphenation" w:uri="http://schemas.microsoft.com/office/word" w:val="0"/>
+  </w:compat>
+  <w:rsids>
+    <w:rsidRoot w:val="007C63F8"/>
+    <w:rsid w:val="00061448"/>
+    <w:rsid w:val="002439A5"/>
+    <w:rsid w:val="002B5559"/>
+    <w:rsid w:val="003F2F52"/>
+    <w:rsid w:val="00467E48"/>
+    <w:rsid w:val="00485289"/>
+    <w:rsid w:val="00526958"/>
+    <w:rsid w:val="005E083A"/>
+    <w:rsid w:val="007C5662"/>
+    <w:rsid w:val="007C63F8"/>
+    <w:rsid w:val="00885BD5"/>
+    <w:rsid w:val="008B444B"/>
+    <w:rsid w:val="00907E5B"/>
+    <w:rsid w:val="009B5DEF"/>
+    <w:rsid w:val="009B7502"/>
+    <w:rsid w:val="009E6E83"/>
+    <w:rsid w:val="00D37034"/>
+    <w:rsid w:val="00F825D1"/>
+    <w:rsid w:val="00FF3228"/>
+  </w:rsids>
+  <m:mathPr>
+    <m:mathFont m:val="Cambria Math"/>
+    <m:brkBin m:val="before"/>
+    <m:brkBinSub m:val="--"/>
+    <m:smallFrac m:val="0"/>
+    <m:dispDef/>
+    <m:lMargin m:val="0"/>
+    <m:rMargin m:val="0"/>
+    <m:defJc m:val="centerGroup"/>
+    <m:wrapIndent m:val="1440"/>
+    <m:intLim m:val="subSup"/>
+    <m:naryLim m:val="undOvr"/>
+  </m:mathPr>
+  <w:themeFontLang w:val="en-AU"/>
+  <w:clrSchemeMapping w:bg1="light1" w:t1="dark1" w:bg2="light2" w:t2="dark2" w:accent1="accent1" w:accent2="accent2" w:accent3="accent3" w:accent4="accent4" w:accent5="accent5" w:accent6="accent6" w:hyperlink="hyperlink" w:followedHyperlink="followedHyperlink"/>
+  <w:shapeDefaults>
+    <o:shapedefaults v:ext="edit" spidmax="2050"/>
+    <o:shapelayout v:ext="edit">
+      <o:idmap v:ext="edit" data="2"/>
+    </o:shapelayout>
+  </w:shapeDefaults>
+  <w:decimalSymbol w:val="."/>
+  <w:listSeparator w:val=","/>
+  <w14:docId w14:val="3636A2E0"/>
+  <w15:chartTrackingRefBased/>
+  <w15:docId w15:val="{0399905E-F18F-4C67-8A07-99668A7FCAF2}"/>
+</w:settings>
+</file>
+
+<file path=word\styles.xml><?xml version="1.0" encoding="utf-8"?>
+<w:styles xmlns:mc="http://schemas.openxmlformats.org/markup-compatibility/2006" xmlns:r="http://schemas.openxmlformats.org/officeDocument/2006/relationships" xmlns:w="http://schemas.openxmlformats.org/wordprocessingml/2006/main" xmlns:w14="http://schemas.microsoft.com/office/word/2010/wordml" xmlns:w15="http://schemas.microsoft.com/office/word/2012/wordml" xmlns:w16cex="http://schemas.microsoft.com/office/word/2018/wordml/cex" xmlns:w16cid="http://schemas.microsoft.com/office/word/2016/wordml/cid" xmlns:w16="http://schemas.microsoft.com/office/word/2018/wordml" xmlns:w16du="http://schemas.microsoft.com/office/word/2023/wordml/word16du" xmlns:w16sdtdh="http://schemas.microsoft.com/office/word/2020/wordml/sdtdatahash" xmlns:w16sdtfl="http://schemas.microsoft.com/office/word/2024/wordml/sdtformatlock" xmlns:w16se="http://schemas.microsoft.com/office/word/2015/wordml/symex" mc:Ignorable="w14 w15 w16se w16cid w16 w16cex w16sdtdh w16sdtfl w16du">
+  <w:docDefaults>
+    <w:rPrDefault>
+      <w:rPr>
+        <w:rFonts w:asciiTheme="minorHAnsi" w:eastAsiaTheme="minorHAnsi" w:hAnsiTheme="minorHAnsi" w:cstheme="minorBidi"/>
+        <w:kern w:val="2"/>
+        <w:sz w:val="24"/>
+        <w:szCs w:val="24"/>
+        <w:lang w:val="en-AU" w:eastAsia="en-US" w:bidi="ar-SA"/>
+        <w14:ligatures w14:val="standardContextual"/>
+      </w:rPr>
+    </w:rPrDefault>
+    <w:pPrDefault>
+      <w:pPr>
+        <w:spacing w:after="160" w:line="278" w:lineRule="auto"/>
+      </w:pPr>
+    </w:pPrDefault>
+  </w:docDefaults>
+  <w:latentStyles w:defLockedState="0" w:defUIPriority="99" w:defSemiHidden="0" w:defUnhideWhenUsed="0" w:defQFormat="0" w:count="376">
+    <w:lsdException w:name="Normal" w:uiPriority="0" w:qFormat="1"/>
+    <w:lsdException w:name="heading 1" w:uiPriority="9" w:qFormat="1"/>
+    <w:lsdException w:name="heading 2" w:semiHidden="1" w:uiPriority="9" w:unhideWhenUsed="1" w:qFormat="1"/>
+    <w:lsdException w:name="heading 3" w:semiHidden="1" w:uiPriority="9" w:unhideWhenUsed="1" w:qFormat="1"/>
+    <w:lsdException w:name="heading 4" w:semiHidden="1" w:uiPriority="9" w:unhideWhenUsed="1" w:qFormat="1"/>
+    <w:lsdException w:name="heading 5" w:semiHidden="1" w:uiPriority="9" w:unhideWhenUsed="1" w:qFormat="1"/>
+    <w:lsdException w:name="heading 6" w:semiHidden="1" w:uiPriority="9" w:unhideWhenUsed="1" w:qFormat="1"/>
+    <w:lsdException w:name="heading 7" w:semiHidden="1" w:uiPriority="9" w:unhideWhenUsed="1" w:qFormat="1"/>
+    <w:lsdException w:name="heading 8" w:semiHidden="1" w:uiPriority="9" w:unhideWhenUsed="1" w:qFormat="1"/>
+    <w:lsdException w:name="heading 9" w:semiHidden="1" w:uiPriority="9" w:unhideWhenUsed="1" w:qFormat="1"/>
+    <w:lsdException w:name="toc 1" w:uiPriority="39"/>
+    <w:lsdException w:name="toc 2" w:uiPriority="39"/>
+    <w:lsdException w:name="toc 3" w:uiPriority="39"/>
+    <w:lsdException w:name="toc 4" w:uiPriority="39"/>
+    <w:lsdException w:name="toc 5" w:uiPriority="39"/>
+    <w:lsdException w:name="toc 6" w:uiPriority="39"/>
+    <w:lsdException w:name="toc 7" w:uiPriority="39"/>
+    <w:lsdException w:name="toc 8" w:uiPriority="39"/>
+    <w:lsdException w:name="toc 9" w:uiPriority="39"/>
+    <w:lsdException w:name="header" w:semiHidden="1" w:unhideWhenUsed="1"/>
+    <w:lsdException w:name="footer" w:semiHidden="1" w:unhideWhenUsed="1"/>
+    <w:lsdException w:name="caption" w:uiPriority="35" w:qFormat="1"/>
+    <w:lsdException w:name="Title" w:uiPriority="10" w:qFormat="1"/>
+    <w:lsdException w:name="Default Paragraph Font" w:semiHidden="1" w:uiPriority="1" w:unhideWhenUsed="1"/>
+    <w:lsdException w:name="Subtitle" w:uiPriority="11" w:qFormat="1"/>
+    <w:lsdException w:name="Strong" w:uiPriority="22" w:qFormat="1"/>
+    <w:lsdException w:name="Emphasis" w:uiPriority="20" w:qFormat="1"/>
+    <w:lsdException w:name="HTML Top of Form" w:semiHidden="1" w:unhideWhenUsed="1"/>
+    <w:lsdException w:name="HTML Bottom of Form" w:semiHidden="1" w:unhideWhenUsed="1"/>
+    <w:lsdException w:name="Normal Table" w:semiHidden="1" w:unhideWhenUsed="1"/>
+    <w:lsdException w:name="No List" w:semiHidden="1" w:unhideWhenUsed="1"/>
+    <w:lsdException w:name="Outline List 1" w:semiHidden="1" w:unhideWhenUsed="1"/>
+    <w:lsdException w:name="Outline List 2" w:semiHidden="1" w:unhideWhenUsed="1"/>
+    <w:lsdException w:name="Outline List 3" w:semiHidden="1" w:unhideWhenUsed="1"/>
+    <w:lsdException w:name="Table Simple 1" w:semiHidden="1" w:unhideWhenUsed="1"/>
+    <w:lsdException w:name="Table Simple 2" w:semiHidden="1" w:unhideWhenUsed="1"/>
+    <w:lsdException w:name="Table Simple 3" w:semiHidden="1" w:unhideWhenUsed="1"/>
+    <w:lsdException w:name="Table Classic 1" w:semiHidden="1" w:unhideWhenUsed="1"/>
+    <w:lsdException w:name="Table Classic 2" w:semiHidden="1" w:unhideWhenUsed="1"/>
+    <w:lsdException w:name="Table Classic 3" w:semiHidden="1" w:unhideWhenUsed="1"/>
+    <w:lsdException w:name="Table Classic 4" w:semiHidden="1" w:unhideWhenUsed="1"/>
+    <w:lsdException w:name="Table Colorful 1" w:semiHidden="1" w:unhideWhenUsed="1"/>
+    <w:lsdException w:name="Table Colorful 2" w:semiHidden="1" w:unhideWhenUsed="1"/>
+    <w:lsdException w:name="Table Colorful 3" w:semiHidden="1" w:unhideWhenUsed="1"/>
+    <w:lsdException w:name="Table Columns 1" w:semiHidden="1" w:unhideWhenUsed="1"/>
+    <w:lsdException w:name="Table Columns 2" w:semiHidden="1" w:unhideWhenUsed="1"/>
+    <w:lsdException w:name="Table Columns 3" w:semiHidden="1" w:unhideWhenUsed="1"/>
+    <w:lsdException w:name="Table Columns 4" w:semiHidden="1" w:unhideWhenUsed="1"/>
+    <w:lsdException w:name="Table Columns 5" w:semiHidden="1" w:unhideWhenUsed="1"/>
+    <w:lsdException w:name="Table Grid 1" w:semiHidden="1" w:unhideWhenUsed="1"/>
+    <w:lsdException w:name="Table Grid 2" w:semiHidden="1" w:unhideWhenUsed="1"/>
+    <w:lsdException w:name="Table Grid 3" w:semiHidden="1" w:unhideWhenUsed="1"/>
+    <w:lsdException w:name="Table Grid 4" w:semiHidden="1" w:unhideWhenUsed="1"/>
+    <w:lsdException w:name="Table Grid 5" w:semiHidden="1" w:unhideWhenUsed="1"/>
+    <w:lsdException w:name="Table Grid 6" w:semiHidden="1" w:unhideWhenUsed="1"/>
+    <w:lsdException w:name="Table Grid 7" w:semiHidden="1" w:unhideWhenUsed="1"/>
+    <w:lsdException w:name="Table Grid 8" w:semiHidden="1" w:unhideWhenUsed="1"/>
+    <w:lsdException w:name="Table List 1" w:semiHidden="1" w:unhideWhenUsed="1"/>
+    <w:lsdException w:name="Table List 2" w:semiHidden="1" w:unhideWhenUsed="1"/>
+    <w:lsdException w:name="Table List 3" w:semiHidden="1" w:unhideWhenUsed="1"/>
+    <w:lsdException w:name="Table List 4" w:semiHidden="1" w:unhideWhenUsed="1"/>
+    <w:lsdException w:name="Table List 5" w:semiHidden="1" w:unhideWhenUsed="1"/>
+    <w:lsdException w:name="Table List 6" w:semiHidden="1" w:unhideWhenUsed="1"/>
+    <w:lsdException w:name="Table List 7" w:semiHidden="1" w:unhideWhenUsed="1"/>
+    <w:lsdException w:name="Table List 8" w:semiHidden="1" w:unhideWhenUsed="1"/>
+    <w:lsdException w:name="Table 3D effects 1" w:semiHidden="1" w:unhideWhenUsed="1"/>
+    <w:lsdException w:name="Table 3D effects 2" w:semiHidden="1" w:unhideWhenUsed="1"/>
+    <w:lsdException w:name="Table 3D effects 3" w:semiHidden="1" w:unhideWhenUsed="1"/>
+    <w:lsdException w:name="Table Contemporary" w:semiHidden="1" w:unhideWhenUsed="1"/>
+    <w:lsdException w:name="Table Elegant" w:semiHidden="1" w:unhideWhenUsed="1"/>
+    <w:lsdException w:name="Table Professional" w:semiHidden="1" w:unhideWhenUsed="1"/>
+    <w:lsdException w:name="Table Subtle 1" w:semiHidden="1" w:unhideWhenUsed="1"/>
+    <w:lsdException w:name="Table Subtle 2" w:semiHidden="1" w:unhideWhenUsed="1"/>
+    <w:lsdException w:name="Table Web 1" w:semiHidden="1" w:unhideWhenUsed="1"/>
+    <w:lsdException w:name="Table Web 2" w:semiHidden="1" w:unhideWhenUsed="1"/>
+    <w:lsdException w:name="Table Web 3" w:semiHidden="1" w:unhideWhenUsed="1"/>
+    <w:lsdException w:name="Table Grid" w:uiPriority="39"/>
+    <w:lsdException w:name="Table Theme" w:semiHidden="1" w:unhideWhenUsed="1"/>
+    <w:lsdException w:name="Placeholder Text" w:semiHidden="1"/>
+    <w:lsdException w:name="No Spacing" w:uiPriority="1" w:qFormat="1"/>
+    <w:lsdException w:name="Light Shading" w:uiPriority="60"/>
+    <w:lsdException w:name="Light List" w:uiPriority="61"/>
+    <w:lsdException w:name="Light Grid" w:uiPriority="62"/>
+    <w:lsdException w:name="Medium Shading 1" w:uiPriority="63"/>
+    <w:lsdException w:name="Medium Shading 2" w:uiPriority="64"/>
+    <w:lsdException w:name="Medium List 1" w:uiPriority="65"/>
+    <w:lsdException w:name="Medium List 2" w:uiPriority="66"/>
+    <w:lsdException w:name="Medium Grid 1" w:uiPriority="67"/>
+    <w:lsdException w:name="Medium Grid 2" w:uiPriority="68"/>
+    <w:lsdException w:name="Medium Grid 3" w:uiPriority="69"/>
+    <w:lsdException w:name="Dark List" w:uiPriority="70"/>
+    <w:lsdException w:name="Colorful Shading" w:uiPriority="71"/>
+    <w:lsdException w:name="Colorful List" w:uiPriority="72"/>
+    <w:lsdException w:name="Colorful Grid" w:uiPriority="73"/>
+    <w:lsdException w:name="Light Shading Accent 1" w:uiPriority="60"/>
+    <w:lsdException w:name="Light List Accent 1" w:uiPriority="61"/>
+    <w:lsdException w:name="Light Grid Accent 1" w:uiPriority="62"/>
+    <w:lsdException w:name="Medium Shading 1 Accent 1" w:uiPriority="63"/>
+    <w:lsdException w:name="Medium Shading 2 Accent 1" w:uiPriority="64"/>
+    <w:lsdException w:name="Medium List 1 Accent 1" w:uiPriority="65"/>
+    <w:lsdException w:name="Revision" w:semiHidden="1"/>
+    <w:lsdException w:name="List Paragraph" w:uiPriority="34" w:qFormat="1"/>
+    <w:lsdException w:name="Quote" w:uiPriority="29" w:qFormat="1"/>
+    <w:lsdException w:name="Intense Quote" w:uiPriority="30" w:qFormat="1"/>
+    <w:lsdException w:name="Medium List 2 Accent 1" w:uiPriority="66"/>
+    <w:lsdException w:name="Medium Grid 1 Accent 1" w:uiPriority="67"/>
+    <w:lsdException w:name="Medium Grid 2 Accent 1" w:uiPriority="68"/>
+    <w:lsdException w:name="Medium Grid 3 Accent 1" w:uiPriority="69"/>
+    <w:lsdException w:name="Dark List Accent 1" w:uiPriority="70"/>
+    <w:lsdException w:name="Colorful Shading Accent 1" w:uiPriority="71"/>
+    <w:lsdException w:name="Colorful List Accent 1" w:uiPriority="72"/>
+    <w:lsdException w:name="Colorful Grid Accent 1" w:uiPriority="73"/>
+    <w:lsdException w:name="Light Shading Accent 2" w:uiPriority="60"/>
+    <w:lsdException w:name="Light List Accent 2" w:uiPriority="61"/>
+    <w:lsdException w:name="Light Grid Accent 2" w:uiPriority="62"/>
+    <w:lsdException w:name="Medium Shading 1 Accent 2" w:uiPriority="63"/>
+    <w:lsdException w:name="Medium Shading 2 Accent 2" w:uiPriority="64"/>
+    <w:lsdException w:name="Medium List 1 Accent 2" w:uiPriority="65"/>
+    <w:lsdException w:name="Medium List 2 Accent 2" w:uiPriority="66"/>
+    <w:lsdException w:name="Medium Grid 1 Accent 2" w:uiPriority="67"/>
+    <w:lsdException w:name="Medium Grid 2 Accent 2" w:uiPriority="68"/>
+    <w:lsdException w:name="Medium Grid 3 Accent 2" w:uiPriority="69"/>
+    <w:lsdException w:name="Dark List Accent 2" w:uiPriority="70"/>
+    <w:lsdException w:name="Colorful Shading Accent 2" w:uiPriority="71"/>
+    <w:lsdException w:name="Colorful List Accent 2" w:uiPriority="72"/>
+    <w:lsdException w:name="Colorful Grid Accent 2" w:uiPriority="73"/>
+    <w:lsdException w:name="Light Shading Accent 3" w:uiPriority="60"/>
+    <w:lsdException w:name="Light List Accent 3" w:uiPriority="61"/>
+    <w:lsdException w:name="Light Grid Accent 3" w:uiPriority="62"/>
+    <w:lsdException w:name="Medium Shading 1 Accent 3" w:uiPriority="63"/>
+    <w:lsdException w:name="Medium Shading 2 Accent 3" w:uiPriority="64"/>
+    <w:lsdException w:name="Medium List 1 Accent 3" w:uiPriority="65"/>
+    <w:lsdException w:name="Medium List 2 Accent 3" w:uiPriority="66"/>
+    <w:lsdException w:name="Medium Grid 1 Accent 3" w:uiPriority="67"/>
+    <w:lsdException w:name="Medium Grid 2 Accent 3" w:uiPriority="68"/>
+    <w:lsdException w:name="Medium Grid 3 Accent 3" w:uiPriority="69"/>
+    <w:lsdException w:name="Dark List Accent 3" w:uiPriority="70"/>
+    <w:lsdException w:name="Colorful Shading Accent 3" w:uiPriority="71"/>
+    <w:lsdException w:name="Colorful List Accent 3" w:uiPriority="72"/>
+    <w:lsdException w:name="Colorful Grid Accent 3" w:uiPriority="73"/>
+    <w:lsdException w:name="Light Shading Accent 4" w:uiPriority="60"/>
+    <w:lsdException w:name="Light List Accent 4" w:uiPriority="61"/>
+    <w:lsdException w:name="Light Grid Accent 4" w:uiPriority="62"/>
+    <w:lsdException w:name="Medium Shading 1 Accent 4" w:uiPriority="63"/>
+    <w:lsdException w:name="Medium Shading 2 Accent 4" w:uiPriority="64"/>
+    <w:lsdException w:name="Medium List 1 Accent 4" w:uiPriority="65"/>
+    <w:lsdException w:name="Medium List 2 Accent 4" w:uiPriority="66"/>
+    <w:lsdException w:name="Medium Grid 1 Accent 4" w:uiPriority="67"/>
+    <w:lsdException w:name="Medium Grid 2 Accent 4" w:uiPriority="68"/>
+    <w:lsdException w:name="Medium Grid 3 Accent 4" w:uiPriority="69"/>
+    <w:lsdException w:name="Dark List Accent 4" w:uiPriority="70"/>
+    <w:lsdException w:name="Colorful Shading Accent 4" w:uiPriority="71"/>
+    <w:lsdException w:name="Colorful List Accent 4" w:uiPriority="72"/>
+    <w:lsdException w:name="Colorful Grid Accent 4" w:uiPriority="73"/>
+    <w:lsdException w:name="Light Shading Accent 5" w:uiPriority="60"/>
+    <w:lsdException w:name="Light List Accent 5" w:uiPriority="61"/>
+    <w:lsdException w:name="Light Grid Accent 5" w:uiPriority="62"/>
+    <w:lsdException w:name="Medium Shading 1 Accent 5" w:uiPriority="63"/>
+    <w:lsdException w:name="Medium Shading 2 Accent 5" w:uiPriority="64"/>
+    <w:lsdException w:name="Medium List 1 Accent 5" w:uiPriority="65"/>
+    <w:lsdException w:name="Medium List 2 Accent 5" w:uiPriority="66"/>
+    <w:lsdException w:name="Medium Grid 1 Accent 5" w:uiPriority="67"/>
+    <w:lsdException w:name="Medium Grid 2 Accent 5" w:uiPriority="68"/>
+    <w:lsdException w:name="Medium Grid 3 Accent 5" w:uiPriority="69"/>
+    <w:lsdException w:name="Dark List Accent 5" w:uiPriority="70"/>
+    <w:lsdException w:name="Colorful Shading Accent 5" w:uiPriority="71"/>
+    <w:lsdException w:name="Colorful List Accent 5" w:uiPriority="72"/>
+    <w:lsdException w:name="Colorful Grid Accent 5" w:uiPriority="73"/>
+    <w:lsdException w:name="Light Shading Accent 6" w:uiPriority="60"/>
+    <w:lsdException w:name="Light List Accent 6" w:uiPriority="61"/>
+    <w:lsdException w:name="Light Grid Accent 6" w:uiPriority="62"/>
+    <w:lsdException w:name="Medium Shading 1 Accent 6" w:uiPriority="63"/>
+    <w:lsdException w:name="Medium Shading 2 Accent 6" w:uiPriority="64"/>
+    <w:lsdException w:name="Medium List 1 Accent 6" w:uiPriority="65"/>
+    <w:lsdException w:name="Medium List 2 Accent 6" w:uiPriority="66"/>
+    <w:lsdException w:name="Medium Grid 1 Accent 6" w:uiPriority="67"/>
+    <w:lsdException w:name="Medium Grid 2 Accent 6" w:uiPriority="68"/>
+    <w:lsdException w:name="Medium Grid 3 Accent 6" w:uiPriority="69"/>
+    <w:lsdException w:name="Dark List Accent 6" w:uiPriority="70"/>
+    <w:lsdException w:name="Colorful Shading Accent 6" w:uiPriority="71"/>
+    <w:lsdException w:name="Colorful List Accent 6" w:uiPriority="72"/>
+    <w:lsdException w:name="Colorful Grid Accent 6" w:uiPriority="73"/>
+    <w:lsdException w:name="Subtle Emphasis" w:uiPriority="19" w:qFormat="1"/>
+    <w:lsdException w:name="Intense Emphasis" w:uiPriority="21" w:qFormat="1"/>
+    <w:lsdException w:name="Subtle Reference" w:uiPriority="31" w:qFormat="1"/>
+    <w:lsdException w:name="Intense Reference" w:uiPriority="32" w:qFormat="1"/>
+    <w:lsdException w:name="Book Title" w:uiPriority="33" w:qFormat="1"/>
+    <w:lsdException w:name="Bibliography" w:uiPriority="37"/>
+    <w:lsdException w:name="TOC Heading" w:semiHidden="1" w:uiPriority="39" w:unhideWhenUsed="1" w:qFormat="1"/>
+    <w:lsdException w:name="Plain Table 1" w:uiPriority="41"/>
+    <w:lsdException w:name="Plain Table 2" w:uiPriority="42"/>
+    <w:lsdException w:name="Plain Table 3" w:uiPriority="43"/>
+    <w:lsdException w:name="Plain Table 4" w:uiPriority="44"/>
+    <w:lsdException w:name="Plain Table 5" w:uiPriority="45"/>
+    <w:lsdException w:name="Grid Table Light" w:uiPriority="40"/>
+    <w:lsdException w:name="Grid Table 1 Light" w:uiPriority="46"/>
+    <w:lsdException w:name="Grid Table 2" w:uiPriority="47"/>
+    <w:lsdException w:name="Grid Table 3" w:uiPriority="48"/>
+    <w:lsdException w:name="Grid Table 4" w:uiPriority="49"/>
+    <w:lsdException w:name="Grid Table 5 Dark" w:uiPriority="50"/>
+    <w:lsdException w:name="Grid Table 6 Colorful" w:uiPriority="51"/>
+    <w:lsdException w:name="Grid Table 7 Colorful" w:uiPriority="52"/>
+    <w:lsdException w:name="Grid Table 1 Light Accent 1" w:uiPriority="46"/>
+    <w:lsdException w:name="Grid Table 2 Accent 1" w:uiPriority="47"/>
+    <w:lsdException w:name="Grid Table 3 Accent 1" w:uiPriority="48"/>
+    <w:lsdException w:name="Grid Table 4 Accent 1" w:uiPriority="49"/>
+    <w:lsdException w:name="Grid Table 5 Dark Accent 1" w:uiPriority="50"/>
+    <w:lsdException w:name="Grid Table 6 Colorful Accent 1" w:uiPriority="51"/>
+    <w:lsdException w:name="Grid Table 7 Colorful Accent 1" w:uiPriority="52"/>
+    <w:lsdException w:name="Grid Table 1 Light Accent 2" w:uiPriority="46"/>
+    <w:lsdException w:name="Grid Table 2 Accent 2" w:uiPriority="47"/>
+    <w:lsdException w:name="Grid Table 3 Accent 2" w:uiPriority="48"/>
+    <w:lsdException w:name="Grid Table 4 Accent 2" w:uiPriority="49"/>
+    <w:lsdException w:name="Grid Table 5 Dark Accent 2" w:uiPriority="50"/>
+    <w:lsdException w:name="Grid Table 6 Colorful Accent 2" w:uiPriority="51"/>
+    <w:lsdException w:name="Grid Table 7 Colorful Accent 2" w:uiPriority="52"/>
+    <w:lsdException w:name="Grid Table 1 Light Accent 3" w:uiPriority="46"/>
+    <w:lsdException w:name="Grid Table 2 Accent 3" w:uiPriority="47"/>
+    <w:lsdException w:name="Grid Table 3 Accent 3" w:uiPriority="48"/>
+    <w:lsdException w:name="Grid Table 4 Accent 3" w:uiPriority="49"/>
+    <w:lsdException w:name="Grid Table 5 Dark Accent 3" w:uiPriority="50"/>
+    <w:lsdException w:name="Grid Table 6 Colorful Accent 3" w:uiPriority="51"/>
+    <w:lsdException w:name="Grid Table 7 Colorful Accent 3" w:uiPriority="52"/>
+    <w:lsdException w:name="Grid Table 1 Light Accent 4" w:uiPriority="46"/>
+    <w:lsdException w:name="Grid Table 2 Accent 4" w:uiPriority="47"/>
+    <w:lsdException w:name="Grid Table 3 Accent 4" w:uiPriority="48"/>
+    <w:lsdException w:name="Grid Table 4 Accent 4" w:uiPriority="49"/>
+    <w:lsdException w:name="Grid Table 5 Dark Accent 4" w:uiPriority="50"/>
+    <w:lsdException w:name="Grid Table 6 Colorful Accent 4" w:uiPriority="51"/>
+    <w:lsdException w:name="Grid Table 7 Colorful Accent 4" w:uiPriority="52"/>
+    <w:lsdException w:name="Grid Table 1 Light Accent 5" w:uiPriority="46"/>
+    <w:lsdException w:name="Grid Table 2 Accent 5" w:uiPriority="47"/>
+    <w:lsdException w:name="Grid Table 3 Accent 5" w:uiPriority="48"/>
+    <w:lsdException w:name="Grid Table 4 Accent 5" w:uiPriority="49"/>
+    <w:lsdException w:name="Grid Table 5 Dark Accent 5" w:uiPriority="50"/>
+    <w:lsdException w:name="Grid Table 6 Colorful Accent 5" w:uiPriority="51"/>
+    <w:lsdException w:name="Grid Table 7 Colorful Accent 5" w:uiPriority="52"/>
+    <w:lsdException w:name="Grid Table 1 Light Accent 6" w:uiPriority="46"/>
+    <w:lsdException w:name="Grid Table 2 Accent 6" w:uiPriority="47"/>
+    <w:lsdException w:name="Grid Table 3 Accent 6" w:uiPriority="48"/>
+    <w:lsdException w:name="Grid Table 4 Accent 6" w:uiPriority="49"/>
+    <w:lsdException w:name="Grid Table 5 Dark Accent 6" w:uiPriority="50"/>
+    <w:lsdException w:name="Grid Table 6 Colorful Accent 6" w:uiPriority="51"/>
+    <w:lsdException w:name="Grid Table 7 Colorful Accent 6" w:uiPriority="52"/>
+    <w:lsdException w:name="List Table 1 Light" w:uiPriority="46"/>
+    <w:lsdException w:name="List Table 2" w:uiPriority="47"/>
+    <w:lsdException w:name="List Table 3" w:uiPriority="48"/>
+    <w:lsdException w:name="List Table 4" w:uiPriority="49"/>
+    <w:lsdException w:name="List Table 5 Dark" w:uiPriority="50"/>
+    <w:lsdException w:name="List Table 6 Colorful" w:uiPriority="51"/>
+    <w:lsdException w:name="List Table 7 Colorful" w:uiPriority="52"/>
+    <w:lsdException w:name="List Table 1 Light Accent 1" w:uiPriority="46"/>
+    <w:lsdException w:name="List Table 2 Accent 1" w:uiPriority="47"/>
+    <w:lsdException w:name="List Table 3 Accent 1" w:uiPriority="48"/>
+    <w:lsdException w:name="List Table 4 Accent 1" w:uiPriority="49"/>
+    <w:lsdException w:name="List Table 5 Dark Accent 1" w:uiPriority="50"/>
+    <w:lsdException w:name="List Table 6 Colorful Accent 1" w:uiPriority="51"/>
+    <w:lsdException w:name="List Table 7 Colorful Accent 1" w:uiPriority="52"/>
+    <w:lsdException w:name="List Table 1 Light Accent 2" w:uiPriority="46"/>
+    <w:lsdException w:name="List Table 2 Accent 2" w:uiPriority="47"/>
+    <w:lsdException w:name="List Table 3 Accent 2" w:uiPriority="48"/>
+    <w:lsdException w:name="List Table 4 Accent 2" w:uiPriority="49"/>
+    <w:lsdException w:name="List Table 5 Dark Accent 2" w:uiPriority="50"/>
+    <w:lsdException w:name="List Table 6 Colorful Accent 2" w:uiPriority="51"/>
+    <w:lsdException w:name="List Table 7 Colorful Accent 2" w:uiPriority="52"/>
+    <w:lsdException w:name="List Table 1 Light Accent 3" w:uiPriority="46"/>
+    <w:lsdException w:name="List Table 2 Accent 3" w:uiPriority="47"/>
+    <w:lsdException w:name="List Table 3 Accent 3" w:uiPriority="48"/>
+    <w:lsdException w:name="List Table 4 Accent 3" w:uiPriority="49"/>
+    <w:lsdException w:name="List Table 5 Dark Accent 3" w:uiPriority="50"/>
+    <w:lsdException w:name="List Table 6 Colorful Accent 3" w:uiPriority="51"/>
+    <w:lsdException w:name="List Table 7 Colorful Accent 3" w:uiPriority="52"/>
+    <w:lsdException w:name="List Table 1 Light Accent 4" w:uiPriority="46"/>
+    <w:lsdException w:name="List Table 2 Accent 4" w:uiPriority="47"/>
+    <w:lsdException w:name="List Table 3 Accent 4" w:uiPriority="48"/>
+    <w:lsdException w:name="List Table 4 Accent 4" w:uiPriority="49"/>
+    <w:lsdException w:name="List Table 5 Dark Accent 4" w:uiPriority="50"/>
+    <w:lsdException w:name="List Table 6 Colorful Accent 4" w:uiPriority="51"/>
+    <w:lsdException w:name="List Table 7 Colorful Accent 4" w:uiPriority="52"/>
+    <w:lsdException w:name="List Table 1 Light Accent 5" w:uiPriority="46"/>
+    <w:lsdException w:name="List Table 2 Accent 5" w:uiPriority="47"/>
+    <w:lsdException w:name="List Table 3 Accent 5" w:uiPriority="48"/>
+    <w:lsdException w:name="List Table 4 Accent 5" w:uiPriority="49"/>
+    <w:lsdException w:name="List Table 5 Dark Accent 5" w:uiPriority="50"/>
+    <w:lsdException w:name="List Table 6 Colorful Accent 5" w:uiPriority="51"/>
+    <w:lsdException w:name="List Table 7 Colorful Accent 5" w:uiPriority="52"/>
+    <w:lsdException w:name="List Table 1 Light Accent 6" w:uiPriority="46"/>
+    <w:lsdException w:name="List Table 2 Accent 6" w:uiPriority="47"/>
+    <w:lsdException w:name="List Table 3 Accent 6" w:uiPriority="48"/>
+    <w:lsdException w:name="List Table 4 Accent 6" w:uiPriority="49"/>
+    <w:lsdException w:name="List Table 5 Dark Accent 6" w:uiPriority="50"/>
+    <w:lsdException w:name="List Table 6 Colorful Accent 6" w:uiPriority="51"/>
+    <w:lsdException w:name="List Table 7 Colorful Accent 6" w:uiPriority="52"/>
+  </w:latentStyles>
+  <w:style w:type="paragraph" w:default="1" w:styleId="Normal">
+    <w:name w:val="Normal"/>
+    <w:qFormat/>
+    <w:rsid w:val="002439A5"/>
+    <w:rPr>
+      <w:rFonts w:ascii="Merriweather" w:hAnsi="Merriweather"/>
+    </w:rPr>
+  </w:style>
+  <w:style w:type="paragraph" w:styleId="Heading1">
+    <w:name w:val="heading 1"/>
+    <w:basedOn w:val="Normal"/>
+    <w:next w:val="Normal"/>
+    <w:link w:val="Heading1Char"/>
+    <w:uiPriority w:val="9"/>
+    <w:qFormat/>
+    <w:rsid w:val="007C63F8"/>
+    <w:pPr>
+      <w:keepNext/>
+      <w:keepLines/>
+      <w:spacing w:before="360" w:after="80"/>
+      <w:outlineLvl w:val="0"/>
+    </w:pPr>
+    <w:rPr>
+      <w:rFonts w:asciiTheme="majorHAnsi" w:eastAsiaTheme="majorEastAsia" w:hAnsiTheme="majorHAnsi" w:cstheme="majorBidi"/>
+      <w:color w:val="0F4761" w:themeColor="accent1" w:themeShade="BF"/>
+      <w:sz w:val="40"/>
+      <w:szCs w:val="40"/>
+    </w:rPr>
+  </w:style>
+  <w:style w:type="paragraph" w:styleId="Heading2">
+    <w:name w:val="heading 2"/>
+    <w:basedOn w:val="Normal"/>
+    <w:next w:val="Normal"/>
+    <w:link w:val="Heading2Char"/>
+    <w:uiPriority w:val="9"/>
+    <w:qFormat/>
+    <w:rsid w:val="007C63F8"/>
+    <w:pPr>
+      <w:keepNext/>
+      <w:keepLines/>
+      <w:spacing w:before="160" w:after="80"/>
+      <w:outlineLvl w:val="1"/>
+    </w:pPr>
+    <w:rPr>
+      <w:rFonts w:asciiTheme="majorHAnsi" w:eastAsiaTheme="majorEastAsia" w:hAnsiTheme="majorHAnsi" w:cstheme="majorBidi"/>
+      <w:color w:val="0F4761" w:themeColor="accent1" w:themeShade="BF"/>
+      <w:sz w:val="32"/>
+      <w:szCs w:val="32"/>
+    </w:rPr>
+  </w:style>
+  <w:style w:type="paragraph" w:styleId="Heading3">
+    <w:name w:val="heading 3"/>
+    <w:basedOn w:val="Normal"/>
+    <w:next w:val="Normal"/>
+    <w:link w:val="Heading3Char"/>
+    <w:uiPriority w:val="9"/>
+    <w:qFormat/>
+    <w:rsid w:val="007C63F8"/>
+    <w:pPr>
+      <w:keepNext/>
+      <w:keepLines/>
+      <w:spacing w:before="160" w:after="80"/>
+      <w:outlineLvl w:val="2"/>
+    </w:pPr>
+    <w:rPr>
+      <w:rFonts w:eastAsiaTheme="majorEastAsia" w:cstheme="majorBidi"/>
+      <w:color w:val="0F4761" w:themeColor="accent1" w:themeShade="BF"/>
+      <w:sz w:val="28"/>
+      <w:szCs w:val="28"/>
+    </w:rPr>
+  </w:style>
+  <w:style w:type="paragraph" w:styleId="Heading4">
+    <w:name w:val="heading 4"/>
+    <w:basedOn w:val="Normal"/>
+    <w:next w:val="Normal"/>
+    <w:link w:val="Heading4Char"/>
+    <w:uiPriority w:val="9"/>
+    <w:qFormat/>
+    <w:rsid w:val="007C63F8"/>
+    <w:pPr>
+      <w:keepNext/>
+      <w:keepLines/>
+      <w:spacing w:before="80" w:after="40"/>
+      <w:outlineLvl w:val="3"/>
+    </w:pPr>
+    <w:rPr>
+      <w:rFonts w:eastAsiaTheme="majorEastAsia" w:cstheme="majorBidi"/>
+      <w:i/>
+      <w:iCs/>
+      <w:color w:val="0F4761" w:themeColor="accent1" w:themeShade="BF"/>
+    </w:rPr>
+  </w:style>
+  <w:style w:type="paragraph" w:styleId="Heading5">
+    <w:name w:val="heading 5"/>
+    <w:basedOn w:val="Normal"/>
+    <w:next w:val="Normal"/>
+    <w:link w:val="Heading5Char"/>
+    <w:uiPriority w:val="9"/>
+    <w:qFormat/>
+    <w:rsid w:val="007C63F8"/>
+    <w:pPr>
+      <w:keepNext/>
+      <w:keepLines/>
+      <w:spacing w:before="80" w:after="40"/>
+      <w:outlineLvl w:val="4"/>
+    </w:pPr>
+    <w:rPr>
+      <w:rFonts w:eastAsiaTheme="majorEastAsia" w:cstheme="majorBidi"/>
+      <w:color w:val="0F4761" w:themeColor="accent1" w:themeShade="BF"/>
+    </w:rPr>
+  </w:style>
+  <w:style w:type="paragraph" w:styleId="Heading6">
+    <w:name w:val="heading 6"/>
+    <w:basedOn w:val="Normal"/>
+    <w:next w:val="Normal"/>
+    <w:link w:val="Heading6Char"/>
+    <w:uiPriority w:val="9"/>
+    <w:qFormat/>
+    <w:rsid w:val="007C63F8"/>
+    <w:pPr>
+      <w:keepNext/>
+      <w:keepLines/>
+      <w:spacing w:before="40" w:after="0"/>
+      <w:outlineLvl w:val="5"/>
+    </w:pPr>
+    <w:rPr>
+      <w:rFonts w:eastAsiaTheme="majorEastAsia" w:cstheme="majorBidi"/>
+      <w:i/>
+      <w:iCs/>
+      <w:color w:val="595959" w:themeColor="text1" w:themeTint="A6"/>
+    </w:rPr>
+  </w:style>
+  <w:style w:type="paragraph" w:styleId="Heading7">
+    <w:name w:val="heading 7"/>
+    <w:basedOn w:val="Normal"/>
+    <w:next w:val="Normal"/>
+    <w:link w:val="Heading7Char"/>
+    <w:uiPriority w:val="9"/>
+    <w:qFormat/>
+    <w:rsid w:val="007C63F8"/>
+    <w:pPr>
+      <w:keepNext/>
+      <w:keepLines/>
+      <w:spacing w:before="40" w:after="0"/>
+      <w:outlineLvl w:val="6"/>
+    </w:pPr>
+    <w:rPr>
+      <w:rFonts w:eastAsiaTheme="majorEastAsia" w:cstheme="majorBidi"/>
+      <w:color w:val="595959" w:themeColor="text1" w:themeTint="A6"/>
+    </w:rPr>
+  </w:style>
+  <w:style w:type="paragraph" w:styleId="Heading8">
+    <w:name w:val="heading 8"/>
+    <w:basedOn w:val="Normal"/>
+    <w:next w:val="Normal"/>
+    <w:link w:val="Heading8Char"/>
+    <w:uiPriority w:val="9"/>
+    <w:qFormat/>
+    <w:rsid w:val="007C63F8"/>
+    <w:pPr>
+      <w:keepNext/>
+      <w:keepLines/>
+      <w:spacing w:after="0"/>
+      <w:outlineLvl w:val="7"/>
+    </w:pPr>
+    <w:rPr>
+      <w:rFonts w:eastAsiaTheme="majorEastAsia" w:cstheme="majorBidi"/>
+      <w:i/>
+      <w:iCs/>
+      <w:color w:val="272727" w:themeColor="text1" w:themeTint="D8"/>
+    </w:rPr>
+  </w:style>
+  <w:style w:type="paragraph" w:styleId="Heading9">
+    <w:name w:val="heading 9"/>
+    <w:basedOn w:val="Normal"/>
+    <w:next w:val="Normal"/>
+    <w:link w:val="Heading9Char"/>
+    <w:uiPriority w:val="9"/>
+    <w:qFormat/>
+    <w:rsid w:val="007C63F8"/>
+    <w:pPr>
+      <w:keepNext/>
+      <w:keepLines/>
+      <w:spacing w:after="0"/>
+      <w:outlineLvl w:val="8"/>
+    </w:pPr>
+    <w:rPr>
+      <w:rFonts w:eastAsiaTheme="majorEastAsia" w:cstheme="majorBidi"/>
+      <w:color w:val="272727" w:themeColor="text1" w:themeTint="D8"/>
+    </w:rPr>
+  </w:style>
+  <w:style w:type="character" w:default="1" w:styleId="DefaultParagraphFont">
+    <w:name w:val="Default Paragraph Font"/>
+    <w:uiPriority w:val="1"/>
+  </w:style>
+  <w:style w:type="table" w:default="1" w:styleId="TableNormal">
+    <w:name w:val="Normal Table"/>
+    <w:uiPriority w:val="99"/>
+    <w:semiHidden/>
+    <w:unhideWhenUsed/>
+    <w:tblPr>
+      <w:tblInd w:w="0" w:type="dxa"/>
+      <w:tblCellMar>
+        <w:top w:w="0" w:type="dxa"/>
+        <w:left w:w="108" w:type="dxa"/>
+        <w:bottom w:w="0" w:type="dxa"/>
+        <w:right w:w="108" w:type="dxa"/>
+      </w:tblCellMar>
+    </w:tblPr>
+  </w:style>
+  <w:style w:type="numbering" w:default="1" w:styleId="NoList">
+    <w:name w:val="No List"/>
+    <w:uiPriority w:val="99"/>
+    <w:semiHidden/>
+    <w:unhideWhenUsed/>
+  </w:style>
+  <w:style w:type="character" w:customStyle="1" w:styleId="Heading1Char">
+    <w:name w:val="Heading 1 Char"/>
+    <w:basedOn w:val="DefaultParagraphFont"/>
+    <w:link w:val="Heading1"/>
+    <w:uiPriority w:val="9"/>
+    <w:rsid w:val="002439A5"/>
+    <w:rPr>
+      <w:rFonts w:asciiTheme="majorHAnsi" w:eastAsiaTheme="majorEastAsia" w:hAnsiTheme="majorHAnsi" w:cstheme="majorBidi"/>
+      <w:color w:val="0F4761" w:themeColor="accent1" w:themeShade="BF"/>
+      <w:sz w:val="40"/>
+      <w:szCs w:val="40"/>
+    </w:rPr>
+  </w:style>
+  <w:style w:type="character" w:customStyle="1" w:styleId="Heading2Char">
+    <w:name w:val="Heading 2 Char"/>
+    <w:basedOn w:val="DefaultParagraphFont"/>
+    <w:link w:val="Heading2"/>
+    <w:uiPriority w:val="9"/>
+    <w:rsid w:val="002439A5"/>
+    <w:rPr>
+      <w:rFonts w:asciiTheme="majorHAnsi" w:eastAsiaTheme="majorEastAsia" w:hAnsiTheme="majorHAnsi" w:cstheme="majorBidi"/>
+      <w:color w:val="0F4761" w:themeColor="accent1" w:themeShade="BF"/>
+      <w:sz w:val="32"/>
+      <w:szCs w:val="32"/>
+    </w:rPr>
+  </w:style>
+  <w:style w:type="character" w:customStyle="1" w:styleId="Heading3Char">
+    <w:name w:val="Heading 3 Char"/>
+    <w:basedOn w:val="DefaultParagraphFont"/>
+    <w:link w:val="Heading3"/>
+    <w:uiPriority w:val="9"/>
+    <w:rsid w:val="002439A5"/>
+    <w:rPr>
+      <w:rFonts w:ascii="Merriweather" w:eastAsiaTheme="majorEastAsia" w:hAnsi="Merriweather" w:cstheme="majorBidi"/>
+      <w:color w:val="0F4761" w:themeColor="accent1" w:themeShade="BF"/>
+      <w:sz w:val="28"/>
+      <w:szCs w:val="28"/>
+    </w:rPr>
+  </w:style>
+  <w:style w:type="character" w:customStyle="1" w:styleId="Heading4Char">
+    <w:name w:val="Heading 4 Char"/>
+    <w:basedOn w:val="DefaultParagraphFont"/>
+    <w:link w:val="Heading4"/>
+    <w:uiPriority w:val="9"/>
+    <w:rsid w:val="002439A5"/>
+    <w:rPr>
+      <w:rFonts w:ascii="Merriweather" w:eastAsiaTheme="majorEastAsia" w:hAnsi="Merriweather" w:cstheme="majorBidi"/>
+      <w:i/>
+      <w:iCs/>
+      <w:color w:val="0F4761" w:themeColor="accent1" w:themeShade="BF"/>
+    </w:rPr>
+  </w:style>
+  <w:style w:type="character" w:customStyle="1" w:styleId="Heading5Char">
+    <w:name w:val="Heading 5 Char"/>
+    <w:basedOn w:val="DefaultParagraphFont"/>
+    <w:link w:val="Heading5"/>
+    <w:uiPriority w:val="9"/>
+    <w:rsid w:val="002439A5"/>
+    <w:rPr>
+      <w:rFonts w:ascii="Merriweather" w:eastAsiaTheme="majorEastAsia" w:hAnsi="Merriweather" w:cstheme="majorBidi"/>
+      <w:color w:val="0F4761" w:themeColor="accent1" w:themeShade="BF"/>
+    </w:rPr>
+  </w:style>
+  <w:style w:type="character" w:customStyle="1" w:styleId="Heading6Char">
+    <w:name w:val="Heading 6 Char"/>
+    <w:basedOn w:val="DefaultParagraphFont"/>
+    <w:link w:val="Heading6"/>
+    <w:uiPriority w:val="9"/>
+    <w:rsid w:val="002439A5"/>
+    <w:rPr>
+      <w:rFonts w:ascii="Merriweather" w:eastAsiaTheme="majorEastAsia" w:hAnsi="Merriweather" w:cstheme="majorBidi"/>
+      <w:i/>
+      <w:iCs/>
+      <w:color w:val="595959" w:themeColor="text1" w:themeTint="A6"/>
+    </w:rPr>
+  </w:style>
+  <w:style w:type="character" w:customStyle="1" w:styleId="Heading7Char">
+    <w:name w:val="Heading 7 Char"/>
+    <w:basedOn w:val="DefaultParagraphFont"/>
+    <w:link w:val="Heading7"/>
+    <w:uiPriority w:val="9"/>
+    <w:rsid w:val="002439A5"/>
+    <w:rPr>
+      <w:rFonts w:ascii="Merriweather" w:eastAsiaTheme="majorEastAsia" w:hAnsi="Merriweather" w:cstheme="majorBidi"/>
+      <w:color w:val="595959" w:themeColor="text1" w:themeTint="A6"/>
+    </w:rPr>
+  </w:style>
+  <w:style w:type="character" w:customStyle="1" w:styleId="Heading8Char">
+    <w:name w:val="Heading 8 Char"/>
+    <w:basedOn w:val="DefaultParagraphFont"/>
+    <w:link w:val="Heading8"/>
+    <w:uiPriority w:val="9"/>
+    <w:rsid w:val="002439A5"/>
+    <w:rPr>
+      <w:rFonts w:ascii="Merriweather" w:eastAsiaTheme="majorEastAsia" w:hAnsi="Merriweather" w:cstheme="majorBidi"/>
+      <w:i/>
+      <w:iCs/>
+      <w:color w:val="272727" w:themeColor="text1" w:themeTint="D8"/>
+    </w:rPr>
+  </w:style>
+  <w:style w:type="character" w:customStyle="1" w:styleId="Heading9Char">
+    <w:name w:val="Heading 9 Char"/>
+    <w:basedOn w:val="DefaultParagraphFont"/>
+    <w:link w:val="Heading9"/>
+    <w:uiPriority w:val="9"/>
+    <w:rsid w:val="002439A5"/>
+    <w:rPr>
+      <w:rFonts w:ascii="Merriweather" w:eastAsiaTheme="majorEastAsia" w:hAnsi="Merriweather" w:cstheme="majorBidi"/>
+      <w:color w:val="272727" w:themeColor="text1" w:themeTint="D8"/>
+    </w:rPr>
+  </w:style>
+  <w:style w:type="paragraph" w:styleId="Title">
+    <w:name w:val="Title"/>
+    <w:basedOn w:val="Normal"/>
+    <w:next w:val="Normal"/>
+    <w:link w:val="TitleChar"/>
+    <w:uiPriority w:val="10"/>
+    <w:qFormat/>
+    <w:rsid w:val="007C63F8"/>
+    <w:pPr>
+      <w:spacing w:after="80" w:line="240" w:lineRule="auto"/>
+      <w:contextualSpacing/>
+    </w:pPr>
+    <w:rPr>
+      <w:rFonts w:asciiTheme="majorHAnsi" w:eastAsiaTheme="majorEastAsia" w:hAnsiTheme="majorHAnsi" w:cstheme="majorBidi"/>
+      <w:spacing w:val="-10"/>
+      <w:kern w:val="28"/>
+      <w:sz w:val="56"/>
+      <w:szCs w:val="56"/>
+    </w:rPr>
+  </w:style>
+  <w:style w:type="character" w:customStyle="1" w:styleId="TitleChar">
+    <w:name w:val="Title Char"/>
+    <w:basedOn w:val="DefaultParagraphFont"/>
+    <w:link w:val="Title"/>
+    <w:uiPriority w:val="10"/>
+    <w:rsid w:val="002439A5"/>
+    <w:rPr>
+      <w:rFonts w:asciiTheme="majorHAnsi" w:eastAsiaTheme="majorEastAsia" w:hAnsiTheme="majorHAnsi" w:cstheme="majorBidi"/>
+      <w:spacing w:val="-10"/>
+      <w:kern w:val="28"/>
+      <w:sz w:val="56"/>
+      <w:szCs w:val="56"/>
+    </w:rPr>
+  </w:style>
+  <w:style w:type="paragraph" w:styleId="Subtitle">
+    <w:name w:val="Subtitle"/>
+    <w:basedOn w:val="Normal"/>
+    <w:next w:val="Normal"/>
+    <w:link w:val="SubtitleChar"/>
+    <w:uiPriority w:val="11"/>
+    <w:qFormat/>
+    <w:rsid w:val="007C63F8"/>
+    <w:pPr>
+      <w:numPr>
+        <w:ilvl w:val="1"/>
+      </w:numPr>
+    </w:pPr>
+    <w:rPr>
+      <w:rFonts w:eastAsiaTheme="majorEastAsia" w:cstheme="majorBidi"/>
+      <w:color w:val="595959" w:themeColor="text1" w:themeTint="A6"/>
+      <w:spacing w:val="15"/>
+      <w:sz w:val="28"/>
+      <w:szCs w:val="28"/>
+    </w:rPr>
+  </w:style>
+  <w:style w:type="character" w:customStyle="1" w:styleId="SubtitleChar">
+    <w:name w:val="Subtitle Char"/>
+    <w:basedOn w:val="DefaultParagraphFont"/>
+    <w:link w:val="Subtitle"/>
+    <w:uiPriority w:val="11"/>
+    <w:rsid w:val="002439A5"/>
+    <w:rPr>
+      <w:rFonts w:ascii="Merriweather" w:eastAsiaTheme="majorEastAsia" w:hAnsi="Merriweather" w:cstheme="majorBidi"/>
+      <w:color w:val="595959" w:themeColor="text1" w:themeTint="A6"/>
+      <w:spacing w:val="15"/>
+      <w:sz w:val="28"/>
+      <w:szCs w:val="28"/>
+    </w:rPr>
+  </w:style>
+  <w:style w:type="paragraph" w:styleId="Quote">
+    <w:name w:val="Quote"/>
+    <w:basedOn w:val="Normal"/>
+    <w:next w:val="Normal"/>
+    <w:link w:val="QuoteChar"/>
+    <w:uiPriority w:val="29"/>
+    <w:qFormat/>
+    <w:rsid w:val="007C63F8"/>
+    <w:pPr>
+      <w:spacing w:before="160"/>
+      <w:jc w:val="center"/>
+    </w:pPr>
+    <w:rPr>
+      <w:i/>
+      <w:iCs/>
+      <w:color w:val="404040" w:themeColor="text1" w:themeTint="BF"/>
+    </w:rPr>
+  </w:style>
+  <w:style w:type="character" w:customStyle="1" w:styleId="QuoteChar">
+    <w:name w:val="Quote Char"/>
+    <w:basedOn w:val="DefaultParagraphFont"/>
+    <w:link w:val="Quote"/>
+    <w:uiPriority w:val="29"/>
+    <w:rsid w:val="002439A5"/>
+    <w:rPr>
+      <w:rFonts w:ascii="Merriweather" w:hAnsi="Merriweather"/>
+      <w:i/>
+      <w:iCs/>
+      <w:color w:val="404040" w:themeColor="text1" w:themeTint="BF"/>
+    </w:rPr>
+  </w:style>
+  <w:style w:type="paragraph" w:styleId="ListParagraph">
+    <w:name w:val="List Paragraph"/>
+    <w:basedOn w:val="Normal"/>
+    <w:uiPriority w:val="34"/>
+    <w:qFormat/>
+    <w:rsid w:val="007C63F8"/>
+    <w:pPr>
+      <w:ind w:left="720"/>
+      <w:contextualSpacing/>
+    </w:pPr>
+  </w:style>
+  <w:style w:type="character" w:styleId="IntenseEmphasis">
+    <w:name w:val="Intense Emphasis"/>
+    <w:basedOn w:val="DefaultParagraphFont"/>
+    <w:uiPriority w:val="21"/>
+    <w:qFormat/>
+    <w:rsid w:val="007C63F8"/>
+    <w:rPr>
+      <w:i/>
+      <w:iCs/>
+      <w:color w:val="0F4761" w:themeColor="accent1" w:themeShade="BF"/>
+    </w:rPr>
+  </w:style>
+  <w:style w:type="paragraph" w:styleId="IntenseQuote">
+    <w:name w:val="Intense Quote"/>
+    <w:basedOn w:val="Normal"/>
+    <w:next w:val="Normal"/>
+    <w:link w:val="IntenseQuoteChar"/>
+    <w:uiPriority w:val="30"/>
+    <w:qFormat/>
+    <w:rsid w:val="007C63F8"/>
+    <w:pPr>
+      <w:pBdr>
+        <w:top w:val="single" w:sz="4" w:space="10" w:color="0F4761" w:themeColor="accent1" w:themeShade="BF"/>
+        <w:bottom w:val="single" w:sz="4" w:space="10" w:color="0F4761" w:themeColor="accent1" w:themeShade="BF"/>
+      </w:pBdr>
+      <w:spacing w:before="360" w:after="360"/>
+      <w:ind w:left="864" w:right="864"/>
+      <w:jc w:val="center"/>
+    </w:pPr>
+    <w:rPr>
+      <w:i/>
+      <w:iCs/>
+      <w:color w:val="0F4761" w:themeColor="accent1" w:themeShade="BF"/>
+    </w:rPr>
+  </w:style>
+  <w:style w:type="character" w:customStyle="1" w:styleId="IntenseQuoteChar">
+    <w:name w:val="Intense Quote Char"/>
+    <w:basedOn w:val="DefaultParagraphFont"/>
+    <w:link w:val="IntenseQuote"/>
+    <w:uiPriority w:val="30"/>
+    <w:rsid w:val="002439A5"/>
+    <w:rPr>
+      <w:rFonts w:ascii="Merriweather" w:hAnsi="Merriweather"/>
+      <w:i/>
+      <w:iCs/>
+      <w:color w:val="0F4761" w:themeColor="accent1" w:themeShade="BF"/>
+    </w:rPr>
+  </w:style>
+  <w:style w:type="character" w:styleId="IntenseReference">
+    <w:name w:val="Intense Reference"/>
+    <w:basedOn w:val="DefaultParagraphFont"/>
+    <w:uiPriority w:val="32"/>
+    <w:qFormat/>
+    <w:rsid w:val="007C63F8"/>
+    <w:rPr>
+      <w:b/>
+      <w:bCs/>
+      <w:smallCaps/>
+      <w:color w:val="0F4761" w:themeColor="accent1" w:themeShade="BF"/>
+      <w:spacing w:val="5"/>
+    </w:rPr>
+  </w:style>
+  <w:style w:type="paragraph" w:styleId="Header">
+    <w:name w:val="header"/>
+    <w:basedOn w:val="Normal"/>
+    <w:link w:val="HeaderChar"/>
+    <w:uiPriority w:val="99"/>
+    <w:rsid w:val="007C63F8"/>
+    <w:pPr>
+      <w:tabs>
+        <w:tab w:val="center" w:pos="4513"/>
+        <w:tab w:val="right" w:pos="9026"/>
+      </w:tabs>
+      <w:spacing w:after="0" w:line="240" w:lineRule="auto"/>
+    </w:pPr>
+  </w:style>
+  <w:style w:type="character" w:customStyle="1" w:styleId="HeaderChar">
+    <w:name w:val="Header Char"/>
+    <w:basedOn w:val="DefaultParagraphFont"/>
+    <w:link w:val="Header"/>
+    <w:uiPriority w:val="99"/>
+    <w:rsid w:val="002439A5"/>
+    <w:rPr>
+      <w:rFonts w:ascii="Merriweather" w:hAnsi="Merriweather"/>
+    </w:rPr>
+  </w:style>
+  <w:style w:type="paragraph" w:styleId="Footer">
+    <w:name w:val="footer"/>
+    <w:basedOn w:val="Normal"/>
+    <w:link w:val="FooterChar"/>
+    <w:uiPriority w:val="99"/>
+    <w:rsid w:val="007C63F8"/>
+    <w:pPr>
+      <w:tabs>
+        <w:tab w:val="center" w:pos="4513"/>
+        <w:tab w:val="right" w:pos="9026"/>
+      </w:tabs>
+      <w:spacing w:after="0" w:line="240" w:lineRule="auto"/>
+    </w:pPr>
+  </w:style>
+  <w:style w:type="character" w:customStyle="1" w:styleId="FooterChar">
+    <w:name w:val="Footer Char"/>
+    <w:basedOn w:val="DefaultParagraphFont"/>
+    <w:link w:val="Footer"/>
+    <w:uiPriority w:val="99"/>
+    <w:rsid w:val="002439A5"/>
+    <w:rPr>
+      <w:rFonts w:ascii="Merriweather" w:hAnsi="Merriweather"/>
+    </w:rPr>
+  </w:style>
+  <w:style w:type="paragraph" w:styleId="NoSpacing">
+    <w:name w:val="No Spacing"/>
+    <w:link w:val="NoSpacingChar"/>
+    <w:uiPriority w:val="1"/>
+    <w:qFormat/>
+    <w:rsid w:val="007C63F8"/>
+    <w:pPr>
+      <w:spacing w:after="0" w:line="240" w:lineRule="auto"/>
+    </w:pPr>
+    <w:rPr>
+      <w:rFonts w:eastAsiaTheme="minorEastAsia"/>
+      <w:kern w:val="0"/>
+      <w:sz w:val="22"/>
+      <w:szCs w:val="22"/>
+      <w:lang w:val="en-US"/>
+      <w14:ligatures w14:val="none"/>
+    </w:rPr>
+  </w:style>
+  <w:style w:type="character" w:customStyle="1" w:styleId="NoSpacingChar">
+    <w:name w:val="No Spacing Char"/>
+    <w:basedOn w:val="DefaultParagraphFont"/>
+    <w:link w:val="NoSpacing"/>
+    <w:uiPriority w:val="1"/>
+    <w:rsid w:val="002439A5"/>
+    <w:rPr>
+      <w:rFonts w:eastAsiaTheme="minorEastAsia"/>
+      <w:kern w:val="0"/>
+      <w:sz w:val="22"/>
+      <w:szCs w:val="22"/>
+      <w:lang w:val="en-US"/>
+      <w14:ligatures w14:val="none"/>
+    </w:rPr>
+  </w:style>
+  <w:style w:type="character" w:styleId="PlaceholderText">
+    <w:name w:val="Placeholder Text"/>
+    <w:basedOn w:val="DefaultParagraphFont"/>
+    <w:uiPriority w:val="99"/>
+    <w:rsid w:val="00885BD5"/>
+    <w:rPr>
+      <w:color w:val="666666"/>
+    </w:rPr>
+  </w:style>
+  <w:style w:type="paragraph" w:styleId="TOCHeading">
+    <w:name w:val="TOC Heading"/>
+    <w:basedOn w:val="Heading1"/>
+    <w:next w:val="Normal"/>
+    <w:uiPriority w:val="39"/>
+    <w:qFormat/>
+    <w:rsid w:val="00061448"/>
+    <w:pPr>
+      <w:spacing w:before="240" w:after="0" w:line="259" w:lineRule="auto"/>
+      <w:outlineLvl w:val="9"/>
+    </w:pPr>
+    <w:rPr>
+      <w:kern w:val="0"/>
+      <w:sz w:val="32"/>
+      <w:szCs w:val="32"/>
+      <w:lang w:val="en-US"/>
+      <w14:ligatures w14:val="none"/>
+    </w:rPr>
+  </w:style>
+</w:styles>
+</file>
+
+<file path=word\theme\theme1.xml><?xml version="1.0" encoding="utf-8"?>
 <a:theme xmlns:a="http://schemas.openxmlformats.org/drawingml/2006/main" name="Office Theme">
   <a:themeElements>
     <a:clrScheme name="Office">
@@ -3248,14 +3427,9 @@
 </a:theme>
 </file>
 
-<file path=customXml/item1.xml><?xml version="1.0" encoding="utf-8"?>
-<b:Sources xmlns:b="http://schemas.openxmlformats.org/officeDocument/2006/bibliography" xmlns="http://schemas.openxmlformats.org/officeDocument/2006/bibliography" SelectedStyle="\APASixthEditionOfficeOnline.xsl" StyleName="APA" Version="6"/>
-</file>
-
-<file path=customXml/itemProps1.xml><?xml version="1.0" encoding="utf-8"?>
-<ds:datastoreItem xmlns:ds="http://schemas.openxmlformats.org/officeDocument/2006/customXml" ds:itemID="{036A5E1F-EDDD-4C2B-880F-01C461064193}">
-  <ds:schemaRefs>
-    <ds:schemaRef ds:uri="http://schemas.openxmlformats.org/officeDocument/2006/bibliography"/>
-  </ds:schemaRefs>
-</ds:datastoreItem>
+<file path=word\webSettings.xml><?xml version="1.0" encoding="utf-8"?>
+<w:webSettings xmlns:mc="http://schemas.openxmlformats.org/markup-compatibility/2006" xmlns:r="http://schemas.openxmlformats.org/officeDocument/2006/relationships" xmlns:w="http://schemas.openxmlformats.org/wordprocessingml/2006/main" xmlns:w14="http://schemas.microsoft.com/office/word/2010/wordml" xmlns:w15="http://schemas.microsoft.com/office/word/2012/wordml" xmlns:w16cex="http://schemas.microsoft.com/office/word/2018/wordml/cex" xmlns:w16cid="http://schemas.microsoft.com/office/word/2016/wordml/cid" xmlns:w16="http://schemas.microsoft.com/office/word/2018/wordml" xmlns:w16du="http://schemas.microsoft.com/office/word/2023/wordml/word16du" xmlns:w16sdtdh="http://schemas.microsoft.com/office/word/2020/wordml/sdtdatahash" xmlns:w16sdtfl="http://schemas.microsoft.com/office/word/2024/wordml/sdtformatlock" xmlns:w16se="http://schemas.microsoft.com/office/word/2015/wordml/symex" mc:Ignorable="w14 w15 w16se w16cid w16 w16cex w16sdtdh w16sdtfl w16du">
+  <w:optimizeForBrowser/>
+  <w:allowPNG/>
+</w:webSettings>
 </file>
</xml_diff>